<commit_message>
Validación playerName, shots e inputs
</commit_message>
<xml_diff>
--- a/docs/criteriosBackend.docx
+++ b/docs/criteriosBackend.docx
@@ -4,27 +4,23 @@
   <w:body>
     <w:p>
       <w:pPr>
-        <w:spacing w:before="100" w:beforeAutospacing="1" w:after="100" w:afterAutospacing="1"/>
+        <w:spacing w:before="100" w:beforeAutospacing="1" w:after="100" w:afterAutospacing="1" w:line="276" w:lineRule="auto"/>
         <w:outlineLvl w:val="1"/>
         <w:rPr>
-          <w:rFonts w:ascii="Times New Roman" w:eastAsia="Times New Roman" w:hAnsi="Times New Roman" w:cs="Times New Roman"/>
+          <w:rFonts w:eastAsia="Times New Roman" w:cs="Times New Roman"/>
           <w:b/>
           <w:bCs/>
           <w:kern w:val="0"/>
-          <w:sz w:val="36"/>
-          <w:szCs w:val="36"/>
-          <w:lang w:eastAsia="es-ES_tradnl"/>
-          <w14:ligatures w14:val="none"/>
-        </w:rPr>
-      </w:pPr>
-      <w:r>
-        <w:rPr>
-          <w:rFonts w:ascii="Times New Roman" w:eastAsia="Times New Roman" w:hAnsi="Times New Roman" w:cs="Times New Roman"/>
+          <w:lang w:eastAsia="es-ES_tradnl"/>
+          <w14:ligatures w14:val="none"/>
+        </w:rPr>
+      </w:pPr>
+      <w:r>
+        <w:rPr>
+          <w:rFonts w:eastAsia="Times New Roman" w:cs="Times New Roman"/>
           <w:b/>
           <w:bCs/>
           <w:kern w:val="0"/>
-          <w:sz w:val="36"/>
-          <w:szCs w:val="36"/>
           <w:lang w:eastAsia="es-ES_tradnl"/>
           <w14:ligatures w14:val="none"/>
         </w:rPr>
@@ -33,17 +29,17 @@
     </w:p>
     <w:p>
       <w:pPr>
-        <w:spacing w:before="100" w:beforeAutospacing="1" w:after="100" w:afterAutospacing="1"/>
-        <w:rPr>
-          <w:rFonts w:ascii="Times New Roman" w:eastAsia="Times New Roman" w:hAnsi="Times New Roman" w:cs="Times New Roman"/>
-          <w:kern w:val="0"/>
-          <w:lang w:eastAsia="es-ES_tradnl"/>
-          <w14:ligatures w14:val="none"/>
-        </w:rPr>
-      </w:pPr>
-      <w:r>
-        <w:rPr>
-          <w:rFonts w:ascii="Times New Roman" w:eastAsia="Times New Roman" w:hAnsi="Times New Roman" w:cs="Times New Roman"/>
+        <w:spacing w:before="100" w:beforeAutospacing="1" w:after="100" w:afterAutospacing="1" w:line="276" w:lineRule="auto"/>
+        <w:rPr>
+          <w:rFonts w:eastAsia="Times New Roman" w:cs="Times New Roman"/>
+          <w:kern w:val="0"/>
+          <w:lang w:eastAsia="es-ES_tradnl"/>
+          <w14:ligatures w14:val="none"/>
+        </w:rPr>
+      </w:pPr>
+      <w:r>
+        <w:rPr>
+          <w:rFonts w:eastAsia="Times New Roman" w:cs="Times New Roman"/>
           <w:b/>
           <w:bCs/>
           <w:kern w:val="0"/>
@@ -54,17 +50,26 @@
       </w:r>
       <w:r>
         <w:rPr>
-          <w:rFonts w:ascii="Times New Roman" w:eastAsia="Times New Roman" w:hAnsi="Times New Roman" w:cs="Times New Roman"/>
-          <w:kern w:val="0"/>
-          <w:lang w:eastAsia="es-ES_tradnl"/>
-          <w14:ligatures w14:val="none"/>
-        </w:rPr>
-        <w:t xml:space="preserve"> Establecer la estructura del proyecto, definir los </w:t>
-      </w:r>
-      <w:proofErr w:type="spellStart"/>
-      <w:r>
-        <w:rPr>
-          <w:rFonts w:ascii="Times New Roman" w:eastAsia="Times New Roman" w:hAnsi="Times New Roman" w:cs="Times New Roman"/>
+          <w:rFonts w:eastAsia="Times New Roman" w:cs="Times New Roman"/>
+          <w:kern w:val="0"/>
+          <w:lang w:eastAsia="es-ES_tradnl"/>
+          <w14:ligatures w14:val="none"/>
+        </w:rPr>
+        <w:t xml:space="preserve"> </w:t>
+      </w:r>
+      <w:r>
+        <w:rPr>
+          <w:rFonts w:eastAsia="Times New Roman" w:cs="Times New Roman"/>
+          <w:kern w:val="0"/>
+          <w:lang w:eastAsia="es-ES_tradnl"/>
+          <w14:ligatures w14:val="none"/>
+        </w:rPr>
+        <w:t xml:space="preserve">Establecer la estructura general del proyecto, definir los </w:t>
+      </w:r>
+      <w:proofErr w:type="spellStart"/>
+      <w:r>
+        <w:rPr>
+          <w:rFonts w:eastAsia="Times New Roman" w:cs="Times New Roman"/>
           <w:kern w:val="0"/>
           <w:lang w:eastAsia="es-ES_tradnl"/>
           <w14:ligatures w14:val="none"/>
@@ -74,37 +79,52 @@
       <w:proofErr w:type="spellEnd"/>
       <w:r>
         <w:rPr>
-          <w:rFonts w:ascii="Times New Roman" w:eastAsia="Times New Roman" w:hAnsi="Times New Roman" w:cs="Times New Roman"/>
-          <w:kern w:val="0"/>
-          <w:lang w:eastAsia="es-ES_tradnl"/>
-          <w14:ligatures w14:val="none"/>
-        </w:rPr>
-        <w:t xml:space="preserve"> y preparar la lógica inicial del juego.</w:t>
-      </w:r>
-    </w:p>
-    <w:p>
-      <w:pPr>
-        <w:spacing w:before="100" w:beforeAutospacing="1" w:after="100" w:afterAutospacing="1"/>
-        <w:outlineLvl w:val="2"/>
-        <w:rPr>
-          <w:rFonts w:ascii="Times New Roman" w:eastAsia="Times New Roman" w:hAnsi="Times New Roman" w:cs="Times New Roman"/>
+          <w:rFonts w:eastAsia="Times New Roman" w:cs="Times New Roman"/>
+          <w:kern w:val="0"/>
+          <w:lang w:eastAsia="es-ES_tradnl"/>
+          <w14:ligatures w14:val="none"/>
+        </w:rPr>
+        <w:t xml:space="preserve"> del Back-</w:t>
+      </w:r>
+      <w:proofErr w:type="spellStart"/>
+      <w:r>
+        <w:rPr>
+          <w:rFonts w:eastAsia="Times New Roman" w:cs="Times New Roman"/>
+          <w:kern w:val="0"/>
+          <w:lang w:eastAsia="es-ES_tradnl"/>
+          <w14:ligatures w14:val="none"/>
+        </w:rPr>
+        <w:t>End</w:t>
+      </w:r>
+      <w:proofErr w:type="spellEnd"/>
+      <w:r>
+        <w:rPr>
+          <w:rFonts w:eastAsia="Times New Roman" w:cs="Times New Roman"/>
+          <w:kern w:val="0"/>
+          <w:lang w:eastAsia="es-ES_tradnl"/>
+          <w14:ligatures w14:val="none"/>
+        </w:rPr>
+        <w:t xml:space="preserve"> y preparar la lógica inicial de generación del juego.</w:t>
+      </w:r>
+    </w:p>
+    <w:p>
+      <w:pPr>
+        <w:spacing w:before="100" w:beforeAutospacing="1" w:after="100" w:afterAutospacing="1" w:line="276" w:lineRule="auto"/>
+        <w:rPr>
+          <w:rFonts w:eastAsia="Times New Roman" w:cs="Times New Roman"/>
           <w:b/>
           <w:bCs/>
           <w:kern w:val="0"/>
-          <w:sz w:val="27"/>
-          <w:szCs w:val="27"/>
-          <w:lang w:eastAsia="es-ES_tradnl"/>
-          <w14:ligatures w14:val="none"/>
-        </w:rPr>
-      </w:pPr>
-      <w:r>
-        <w:rPr>
-          <w:rFonts w:ascii="Times New Roman" w:eastAsia="Times New Roman" w:hAnsi="Times New Roman" w:cs="Times New Roman"/>
+          <w:lang w:eastAsia="es-ES_tradnl"/>
+          <w14:ligatures w14:val="none"/>
+        </w:rPr>
+      </w:pPr>
+      <w:r>
+        <w:rPr>
+          <w:rFonts w:eastAsia="Times New Roman" w:cs="Times New Roman"/>
           <w:b/>
           <w:bCs/>
           <w:kern w:val="0"/>
-          <w:sz w:val="27"/>
-          <w:szCs w:val="27"/>
           <w:lang w:eastAsia="es-ES_tradnl"/>
           <w14:ligatures w14:val="none"/>
         </w:rPr>
@@ -113,12 +133,10 @@
       <w:proofErr w:type="spellStart"/>
       <w:r>
         <w:rPr>
-          <w:rFonts w:ascii="Times New Roman" w:eastAsia="Times New Roman" w:hAnsi="Times New Roman" w:cs="Times New Roman"/>
+          <w:rFonts w:eastAsia="Times New Roman" w:cs="Times New Roman"/>
           <w:b/>
           <w:bCs/>
           <w:kern w:val="0"/>
-          <w:sz w:val="27"/>
-          <w:szCs w:val="27"/>
           <w:lang w:eastAsia="es-ES_tradnl"/>
           <w14:ligatures w14:val="none"/>
         </w:rPr>
@@ -128,17 +146,17 @@
     </w:p>
     <w:p>
       <w:pPr>
-        <w:spacing w:before="100" w:beforeAutospacing="1" w:after="100" w:afterAutospacing="1"/>
-        <w:rPr>
-          <w:rFonts w:ascii="Times New Roman" w:eastAsia="Times New Roman" w:hAnsi="Times New Roman" w:cs="Times New Roman"/>
-          <w:kern w:val="0"/>
-          <w:lang w:eastAsia="es-ES_tradnl"/>
-          <w14:ligatures w14:val="none"/>
-        </w:rPr>
-      </w:pPr>
-      <w:r>
-        <w:rPr>
-          <w:rFonts w:ascii="Times New Roman" w:eastAsia="Times New Roman" w:hAnsi="Times New Roman" w:cs="Times New Roman"/>
+        <w:spacing w:before="100" w:beforeAutospacing="1" w:after="100" w:afterAutospacing="1" w:line="276" w:lineRule="auto"/>
+        <w:rPr>
+          <w:rFonts w:eastAsia="Times New Roman" w:cs="Times New Roman"/>
+          <w:kern w:val="0"/>
+          <w:lang w:eastAsia="es-ES_tradnl"/>
+          <w14:ligatures w14:val="none"/>
+        </w:rPr>
+      </w:pPr>
+      <w:r>
+        <w:rPr>
+          <w:rFonts w:eastAsia="Times New Roman" w:cs="Times New Roman"/>
           <w:b/>
           <w:bCs/>
           <w:kern w:val="0"/>
@@ -154,17 +172,17 @@
           <w:ilvl w:val="0"/>
           <w:numId w:val="1"/>
         </w:numPr>
-        <w:spacing w:before="100" w:beforeAutospacing="1" w:after="100" w:afterAutospacing="1"/>
-        <w:rPr>
-          <w:rFonts w:ascii="Times New Roman" w:eastAsia="Times New Roman" w:hAnsi="Times New Roman" w:cs="Times New Roman"/>
-          <w:kern w:val="0"/>
-          <w:lang w:eastAsia="es-ES_tradnl"/>
-          <w14:ligatures w14:val="none"/>
-        </w:rPr>
-      </w:pPr>
-      <w:r>
-        <w:rPr>
-          <w:rFonts w:ascii="Times New Roman" w:eastAsia="Times New Roman" w:hAnsi="Times New Roman" w:cs="Times New Roman"/>
+        <w:spacing w:before="100" w:beforeAutospacing="1" w:after="100" w:afterAutospacing="1" w:line="276" w:lineRule="auto"/>
+        <w:rPr>
+          <w:rFonts w:eastAsia="Times New Roman" w:cs="Times New Roman"/>
+          <w:kern w:val="0"/>
+          <w:lang w:eastAsia="es-ES_tradnl"/>
+          <w14:ligatures w14:val="none"/>
+        </w:rPr>
+      </w:pPr>
+      <w:r>
+        <w:rPr>
+          <w:rFonts w:eastAsia="Times New Roman" w:cs="Times New Roman"/>
           <w:b/>
           <w:bCs/>
           <w:kern w:val="0"/>
@@ -180,17 +198,17 @@
           <w:ilvl w:val="1"/>
           <w:numId w:val="1"/>
         </w:numPr>
-        <w:spacing w:before="100" w:beforeAutospacing="1" w:after="100" w:afterAutospacing="1"/>
-        <w:rPr>
-          <w:rFonts w:ascii="Times New Roman" w:eastAsia="Times New Roman" w:hAnsi="Times New Roman" w:cs="Times New Roman"/>
-          <w:kern w:val="0"/>
-          <w:lang w:eastAsia="es-ES_tradnl"/>
-          <w14:ligatures w14:val="none"/>
-        </w:rPr>
-      </w:pPr>
-      <w:r>
-        <w:rPr>
-          <w:rFonts w:ascii="Times New Roman" w:eastAsia="Times New Roman" w:hAnsi="Times New Roman" w:cs="Times New Roman"/>
+        <w:spacing w:before="100" w:beforeAutospacing="1" w:after="100" w:afterAutospacing="1" w:line="276" w:lineRule="auto"/>
+        <w:rPr>
+          <w:rFonts w:eastAsia="Times New Roman" w:cs="Times New Roman"/>
+          <w:kern w:val="0"/>
+          <w:lang w:eastAsia="es-ES_tradnl"/>
+          <w14:ligatures w14:val="none"/>
+        </w:rPr>
+      </w:pPr>
+      <w:r>
+        <w:rPr>
+          <w:rFonts w:eastAsia="Times New Roman" w:cs="Times New Roman"/>
           <w:kern w:val="0"/>
           <w:lang w:eastAsia="es-ES_tradnl"/>
           <w14:ligatures w14:val="none"/>
@@ -200,10 +218,8 @@
       <w:proofErr w:type="spellStart"/>
       <w:r>
         <w:rPr>
-          <w:rFonts w:ascii="Courier New" w:eastAsia="Times New Roman" w:hAnsi="Courier New" w:cs="Courier New"/>
-          <w:kern w:val="0"/>
-          <w:sz w:val="20"/>
-          <w:szCs w:val="20"/>
+          <w:rFonts w:eastAsia="Times New Roman" w:cs="Courier New"/>
+          <w:kern w:val="0"/>
           <w:lang w:eastAsia="es-ES_tradnl"/>
           <w14:ligatures w14:val="none"/>
         </w:rPr>
@@ -212,10 +228,8 @@
       <w:proofErr w:type="spellEnd"/>
       <w:r>
         <w:rPr>
-          <w:rFonts w:ascii="Courier New" w:eastAsia="Times New Roman" w:hAnsi="Courier New" w:cs="Courier New"/>
-          <w:kern w:val="0"/>
-          <w:sz w:val="20"/>
-          <w:szCs w:val="20"/>
+          <w:rFonts w:eastAsia="Times New Roman" w:cs="Courier New"/>
+          <w:kern w:val="0"/>
           <w:lang w:eastAsia="es-ES_tradnl"/>
           <w14:ligatures w14:val="none"/>
         </w:rPr>
@@ -223,7 +237,7 @@
       </w:r>
       <w:r>
         <w:rPr>
-          <w:rFonts w:ascii="Times New Roman" w:eastAsia="Times New Roman" w:hAnsi="Times New Roman" w:cs="Times New Roman"/>
+          <w:rFonts w:eastAsia="Times New Roman" w:cs="Times New Roman"/>
           <w:kern w:val="0"/>
           <w:lang w:eastAsia="es-ES_tradnl"/>
           <w14:ligatures w14:val="none"/>
@@ -233,10 +247,8 @@
       <w:proofErr w:type="spellStart"/>
       <w:r>
         <w:rPr>
-          <w:rFonts w:ascii="Courier New" w:eastAsia="Times New Roman" w:hAnsi="Courier New" w:cs="Courier New"/>
-          <w:kern w:val="0"/>
-          <w:sz w:val="20"/>
-          <w:szCs w:val="20"/>
+          <w:rFonts w:eastAsia="Times New Roman" w:cs="Courier New"/>
+          <w:kern w:val="0"/>
           <w:lang w:eastAsia="es-ES_tradnl"/>
           <w14:ligatures w14:val="none"/>
         </w:rPr>
@@ -245,10 +257,8 @@
       <w:proofErr w:type="spellEnd"/>
       <w:r>
         <w:rPr>
-          <w:rFonts w:ascii="Courier New" w:eastAsia="Times New Roman" w:hAnsi="Courier New" w:cs="Courier New"/>
-          <w:kern w:val="0"/>
-          <w:sz w:val="20"/>
-          <w:szCs w:val="20"/>
+          <w:rFonts w:eastAsia="Times New Roman" w:cs="Courier New"/>
+          <w:kern w:val="0"/>
           <w:lang w:eastAsia="es-ES_tradnl"/>
           <w14:ligatures w14:val="none"/>
         </w:rPr>
@@ -256,7 +266,7 @@
       </w:r>
       <w:r>
         <w:rPr>
-          <w:rFonts w:ascii="Times New Roman" w:eastAsia="Times New Roman" w:hAnsi="Times New Roman" w:cs="Times New Roman"/>
+          <w:rFonts w:eastAsia="Times New Roman" w:cs="Times New Roman"/>
           <w:kern w:val="0"/>
           <w:lang w:eastAsia="es-ES_tradnl"/>
           <w14:ligatures w14:val="none"/>
@@ -265,10 +275,8 @@
       </w:r>
       <w:r>
         <w:rPr>
-          <w:rFonts w:ascii="Courier New" w:eastAsia="Times New Roman" w:hAnsi="Courier New" w:cs="Courier New"/>
-          <w:kern w:val="0"/>
-          <w:sz w:val="20"/>
-          <w:szCs w:val="20"/>
+          <w:rFonts w:eastAsia="Times New Roman" w:cs="Courier New"/>
+          <w:kern w:val="0"/>
           <w:lang w:eastAsia="es-ES_tradnl"/>
           <w14:ligatures w14:val="none"/>
         </w:rPr>
@@ -276,7 +284,7 @@
       </w:r>
       <w:r>
         <w:rPr>
-          <w:rFonts w:ascii="Times New Roman" w:eastAsia="Times New Roman" w:hAnsi="Times New Roman" w:cs="Times New Roman"/>
+          <w:rFonts w:eastAsia="Times New Roman" w:cs="Times New Roman"/>
           <w:kern w:val="0"/>
           <w:lang w:eastAsia="es-ES_tradnl"/>
           <w14:ligatures w14:val="none"/>
@@ -290,17 +298,17 @@
           <w:ilvl w:val="1"/>
           <w:numId w:val="1"/>
         </w:numPr>
-        <w:spacing w:before="100" w:beforeAutospacing="1" w:after="100" w:afterAutospacing="1"/>
-        <w:rPr>
-          <w:rFonts w:ascii="Times New Roman" w:eastAsia="Times New Roman" w:hAnsi="Times New Roman" w:cs="Times New Roman"/>
-          <w:kern w:val="0"/>
-          <w:lang w:eastAsia="es-ES_tradnl"/>
-          <w14:ligatures w14:val="none"/>
-        </w:rPr>
-      </w:pPr>
-      <w:r>
-        <w:rPr>
-          <w:rFonts w:ascii="Times New Roman" w:eastAsia="Times New Roman" w:hAnsi="Times New Roman" w:cs="Times New Roman"/>
+        <w:spacing w:before="100" w:beforeAutospacing="1" w:after="100" w:afterAutospacing="1" w:line="276" w:lineRule="auto"/>
+        <w:rPr>
+          <w:rFonts w:eastAsia="Times New Roman" w:cs="Times New Roman"/>
+          <w:kern w:val="0"/>
+          <w:lang w:eastAsia="es-ES_tradnl"/>
+          <w14:ligatures w14:val="none"/>
+        </w:rPr>
+      </w:pPr>
+      <w:r>
+        <w:rPr>
+          <w:rFonts w:eastAsia="Times New Roman" w:cs="Times New Roman"/>
           <w:kern w:val="0"/>
           <w:lang w:eastAsia="es-ES_tradnl"/>
           <w14:ligatures w14:val="none"/>
@@ -310,10 +318,8 @@
       <w:proofErr w:type="spellStart"/>
       <w:r>
         <w:rPr>
-          <w:rFonts w:ascii="Courier New" w:eastAsia="Times New Roman" w:hAnsi="Courier New" w:cs="Courier New"/>
-          <w:kern w:val="0"/>
-          <w:sz w:val="20"/>
-          <w:szCs w:val="20"/>
+          <w:rFonts w:eastAsia="Times New Roman" w:cs="Courier New"/>
+          <w:kern w:val="0"/>
           <w:lang w:eastAsia="es-ES_tradnl"/>
           <w14:ligatures w14:val="none"/>
         </w:rPr>
@@ -322,7 +328,7 @@
       <w:proofErr w:type="spellEnd"/>
       <w:r>
         <w:rPr>
-          <w:rFonts w:ascii="Times New Roman" w:eastAsia="Times New Roman" w:hAnsi="Times New Roman" w:cs="Times New Roman"/>
+          <w:rFonts w:eastAsia="Times New Roman" w:cs="Times New Roman"/>
           <w:kern w:val="0"/>
           <w:lang w:eastAsia="es-ES_tradnl"/>
           <w14:ligatures w14:val="none"/>
@@ -332,10 +338,8 @@
       <w:proofErr w:type="spellStart"/>
       <w:r>
         <w:rPr>
-          <w:rFonts w:ascii="Courier New" w:eastAsia="Times New Roman" w:hAnsi="Courier New" w:cs="Courier New"/>
-          <w:kern w:val="0"/>
-          <w:sz w:val="20"/>
-          <w:szCs w:val="20"/>
+          <w:rFonts w:eastAsia="Times New Roman" w:cs="Courier New"/>
+          <w:kern w:val="0"/>
           <w:lang w:eastAsia="es-ES_tradnl"/>
           <w14:ligatures w14:val="none"/>
         </w:rPr>
@@ -344,7 +348,7 @@
       <w:proofErr w:type="spellEnd"/>
       <w:r>
         <w:rPr>
-          <w:rFonts w:ascii="Times New Roman" w:eastAsia="Times New Roman" w:hAnsi="Times New Roman" w:cs="Times New Roman"/>
+          <w:rFonts w:eastAsia="Times New Roman" w:cs="Times New Roman"/>
           <w:kern w:val="0"/>
           <w:lang w:eastAsia="es-ES_tradnl"/>
           <w14:ligatures w14:val="none"/>
@@ -354,10 +358,8 @@
       <w:proofErr w:type="spellStart"/>
       <w:r>
         <w:rPr>
-          <w:rFonts w:ascii="Courier New" w:eastAsia="Times New Roman" w:hAnsi="Courier New" w:cs="Courier New"/>
-          <w:kern w:val="0"/>
-          <w:sz w:val="20"/>
-          <w:szCs w:val="20"/>
+          <w:rFonts w:eastAsia="Times New Roman" w:cs="Courier New"/>
+          <w:kern w:val="0"/>
           <w:lang w:eastAsia="es-ES_tradnl"/>
           <w14:ligatures w14:val="none"/>
         </w:rPr>
@@ -366,7 +368,7 @@
       <w:proofErr w:type="spellEnd"/>
       <w:r>
         <w:rPr>
-          <w:rFonts w:ascii="Times New Roman" w:eastAsia="Times New Roman" w:hAnsi="Times New Roman" w:cs="Times New Roman"/>
+          <w:rFonts w:eastAsia="Times New Roman" w:cs="Times New Roman"/>
           <w:kern w:val="0"/>
           <w:lang w:eastAsia="es-ES_tradnl"/>
           <w14:ligatures w14:val="none"/>
@@ -376,10 +378,8 @@
       <w:proofErr w:type="spellStart"/>
       <w:r>
         <w:rPr>
-          <w:rFonts w:ascii="Courier New" w:eastAsia="Times New Roman" w:hAnsi="Courier New" w:cs="Courier New"/>
-          <w:kern w:val="0"/>
-          <w:sz w:val="20"/>
-          <w:szCs w:val="20"/>
+          <w:rFonts w:eastAsia="Times New Roman" w:cs="Courier New"/>
+          <w:kern w:val="0"/>
           <w:lang w:eastAsia="es-ES_tradnl"/>
           <w14:ligatures w14:val="none"/>
         </w:rPr>
@@ -388,7 +388,7 @@
       <w:proofErr w:type="spellEnd"/>
       <w:r>
         <w:rPr>
-          <w:rFonts w:ascii="Times New Roman" w:eastAsia="Times New Roman" w:hAnsi="Times New Roman" w:cs="Times New Roman"/>
+          <w:rFonts w:eastAsia="Times New Roman" w:cs="Times New Roman"/>
           <w:kern w:val="0"/>
           <w:lang w:eastAsia="es-ES_tradnl"/>
           <w14:ligatures w14:val="none"/>
@@ -402,17 +402,17 @@
           <w:ilvl w:val="1"/>
           <w:numId w:val="1"/>
         </w:numPr>
-        <w:spacing w:before="100" w:beforeAutospacing="1" w:after="100" w:afterAutospacing="1"/>
-        <w:rPr>
-          <w:rFonts w:ascii="Times New Roman" w:eastAsia="Times New Roman" w:hAnsi="Times New Roman" w:cs="Times New Roman"/>
-          <w:kern w:val="0"/>
-          <w:lang w:eastAsia="es-ES_tradnl"/>
-          <w14:ligatures w14:val="none"/>
-        </w:rPr>
-      </w:pPr>
-      <w:r>
-        <w:rPr>
-          <w:rFonts w:ascii="Times New Roman" w:eastAsia="Times New Roman" w:hAnsi="Times New Roman" w:cs="Times New Roman"/>
+        <w:spacing w:before="100" w:beforeAutospacing="1" w:after="100" w:afterAutospacing="1" w:line="276" w:lineRule="auto"/>
+        <w:rPr>
+          <w:rFonts w:eastAsia="Times New Roman" w:cs="Times New Roman"/>
+          <w:kern w:val="0"/>
+          <w:lang w:eastAsia="es-ES_tradnl"/>
+          <w14:ligatures w14:val="none"/>
+        </w:rPr>
+      </w:pPr>
+      <w:r>
+        <w:rPr>
+          <w:rFonts w:eastAsia="Times New Roman" w:cs="Times New Roman"/>
           <w:kern w:val="0"/>
           <w:lang w:eastAsia="es-ES_tradnl"/>
           <w14:ligatures w14:val="none"/>
@@ -423,10 +423,8 @@
       <w:proofErr w:type="gramStart"/>
       <w:r>
         <w:rPr>
-          <w:rFonts w:ascii="Courier New" w:eastAsia="Times New Roman" w:hAnsi="Courier New" w:cs="Courier New"/>
-          <w:kern w:val="0"/>
-          <w:sz w:val="20"/>
-          <w:szCs w:val="20"/>
+          <w:rFonts w:eastAsia="Times New Roman" w:cs="Courier New"/>
+          <w:kern w:val="0"/>
           <w:lang w:eastAsia="es-ES_tradnl"/>
           <w14:ligatures w14:val="none"/>
         </w:rPr>
@@ -436,7 +434,7 @@
       <w:proofErr w:type="gramEnd"/>
       <w:r>
         <w:rPr>
-          <w:rFonts w:ascii="Times New Roman" w:eastAsia="Times New Roman" w:hAnsi="Times New Roman" w:cs="Times New Roman"/>
+          <w:rFonts w:eastAsia="Times New Roman" w:cs="Times New Roman"/>
           <w:kern w:val="0"/>
           <w:lang w:eastAsia="es-ES_tradnl"/>
           <w14:ligatures w14:val="none"/>
@@ -450,17 +448,17 @@
           <w:ilvl w:val="1"/>
           <w:numId w:val="1"/>
         </w:numPr>
-        <w:spacing w:before="100" w:beforeAutospacing="1" w:after="100" w:afterAutospacing="1"/>
-        <w:rPr>
-          <w:rFonts w:ascii="Times New Roman" w:eastAsia="Times New Roman" w:hAnsi="Times New Roman" w:cs="Times New Roman"/>
-          <w:kern w:val="0"/>
-          <w:lang w:eastAsia="es-ES_tradnl"/>
-          <w14:ligatures w14:val="none"/>
-        </w:rPr>
-      </w:pPr>
-      <w:r>
-        <w:rPr>
-          <w:rFonts w:ascii="Times New Roman" w:eastAsia="Times New Roman" w:hAnsi="Times New Roman" w:cs="Times New Roman"/>
+        <w:spacing w:before="100" w:beforeAutospacing="1" w:after="100" w:afterAutospacing="1" w:line="276" w:lineRule="auto"/>
+        <w:rPr>
+          <w:rFonts w:eastAsia="Times New Roman" w:cs="Times New Roman"/>
+          <w:kern w:val="0"/>
+          <w:lang w:eastAsia="es-ES_tradnl"/>
+          <w14:ligatures w14:val="none"/>
+        </w:rPr>
+      </w:pPr>
+      <w:r>
+        <w:rPr>
+          <w:rFonts w:eastAsia="Times New Roman" w:cs="Times New Roman"/>
           <w:i/>
           <w:iCs/>
           <w:kern w:val="0"/>
@@ -471,7 +469,7 @@
       </w:r>
       <w:r>
         <w:rPr>
-          <w:rFonts w:ascii="Times New Roman" w:eastAsia="Times New Roman" w:hAnsi="Times New Roman" w:cs="Times New Roman"/>
+          <w:rFonts w:eastAsia="Times New Roman" w:cs="Times New Roman"/>
           <w:kern w:val="0"/>
           <w:lang w:eastAsia="es-ES_tradnl"/>
           <w14:ligatures w14:val="none"/>
@@ -481,7 +479,7 @@
       <w:proofErr w:type="spellStart"/>
       <w:r>
         <w:rPr>
-          <w:rFonts w:ascii="Times New Roman" w:eastAsia="Times New Roman" w:hAnsi="Times New Roman" w:cs="Times New Roman"/>
+          <w:rFonts w:eastAsia="Times New Roman" w:cs="Times New Roman"/>
           <w:kern w:val="0"/>
           <w:lang w:eastAsia="es-ES_tradnl"/>
           <w14:ligatures w14:val="none"/>
@@ -491,7 +489,7 @@
       <w:proofErr w:type="spellEnd"/>
       <w:r>
         <w:rPr>
-          <w:rFonts w:ascii="Times New Roman" w:eastAsia="Times New Roman" w:hAnsi="Times New Roman" w:cs="Times New Roman"/>
+          <w:rFonts w:eastAsia="Times New Roman" w:cs="Times New Roman"/>
           <w:kern w:val="0"/>
           <w:lang w:eastAsia="es-ES_tradnl"/>
           <w14:ligatures w14:val="none"/>
@@ -505,17 +503,17 @@
           <w:ilvl w:val="1"/>
           <w:numId w:val="1"/>
         </w:numPr>
-        <w:spacing w:before="100" w:beforeAutospacing="1" w:after="100" w:afterAutospacing="1"/>
-        <w:rPr>
-          <w:rFonts w:ascii="Times New Roman" w:eastAsia="Times New Roman" w:hAnsi="Times New Roman" w:cs="Times New Roman"/>
-          <w:kern w:val="0"/>
-          <w:lang w:eastAsia="es-ES_tradnl"/>
-          <w14:ligatures w14:val="none"/>
-        </w:rPr>
-      </w:pPr>
-      <w:r>
-        <w:rPr>
-          <w:rFonts w:ascii="Times New Roman" w:eastAsia="Times New Roman" w:hAnsi="Times New Roman" w:cs="Times New Roman"/>
+        <w:spacing w:before="100" w:beforeAutospacing="1" w:after="100" w:afterAutospacing="1" w:line="276" w:lineRule="auto"/>
+        <w:rPr>
+          <w:rFonts w:eastAsia="Times New Roman" w:cs="Times New Roman"/>
+          <w:kern w:val="0"/>
+          <w:lang w:eastAsia="es-ES_tradnl"/>
+          <w14:ligatures w14:val="none"/>
+        </w:rPr>
+      </w:pPr>
+      <w:r>
+        <w:rPr>
+          <w:rFonts w:eastAsia="Times New Roman" w:cs="Times New Roman"/>
           <w:i/>
           <w:iCs/>
           <w:kern w:val="0"/>
@@ -526,7 +524,7 @@
       </w:r>
       <w:r>
         <w:rPr>
-          <w:rFonts w:ascii="Times New Roman" w:eastAsia="Times New Roman" w:hAnsi="Times New Roman" w:cs="Times New Roman"/>
+          <w:rFonts w:eastAsia="Times New Roman" w:cs="Times New Roman"/>
           <w:kern w:val="0"/>
           <w:lang w:eastAsia="es-ES_tradnl"/>
           <w14:ligatures w14:val="none"/>
@@ -540,17 +538,17 @@
           <w:ilvl w:val="0"/>
           <w:numId w:val="1"/>
         </w:numPr>
-        <w:spacing w:before="100" w:beforeAutospacing="1" w:after="100" w:afterAutospacing="1"/>
-        <w:rPr>
-          <w:rFonts w:ascii="Times New Roman" w:eastAsia="Times New Roman" w:hAnsi="Times New Roman" w:cs="Times New Roman"/>
-          <w:kern w:val="0"/>
-          <w:lang w:eastAsia="es-ES_tradnl"/>
-          <w14:ligatures w14:val="none"/>
-        </w:rPr>
-      </w:pPr>
-      <w:r>
-        <w:rPr>
-          <w:rFonts w:ascii="Times New Roman" w:eastAsia="Times New Roman" w:hAnsi="Times New Roman" w:cs="Times New Roman"/>
+        <w:spacing w:before="100" w:beforeAutospacing="1" w:after="100" w:afterAutospacing="1" w:line="276" w:lineRule="auto"/>
+        <w:rPr>
+          <w:rFonts w:eastAsia="Times New Roman" w:cs="Times New Roman"/>
+          <w:kern w:val="0"/>
+          <w:lang w:eastAsia="es-ES_tradnl"/>
+          <w14:ligatures w14:val="none"/>
+        </w:rPr>
+      </w:pPr>
+      <w:r>
+        <w:rPr>
+          <w:rFonts w:eastAsia="Times New Roman" w:cs="Times New Roman"/>
           <w:b/>
           <w:bCs/>
           <w:kern w:val="0"/>
@@ -562,12 +560,10 @@
       <w:proofErr w:type="spellStart"/>
       <w:r>
         <w:rPr>
-          <w:rFonts w:ascii="Courier New" w:eastAsia="Times New Roman" w:hAnsi="Courier New" w:cs="Courier New"/>
+          <w:rFonts w:eastAsia="Times New Roman" w:cs="Courier New"/>
           <w:b/>
           <w:bCs/>
           <w:kern w:val="0"/>
-          <w:sz w:val="20"/>
-          <w:szCs w:val="20"/>
           <w:lang w:eastAsia="es-ES_tradnl"/>
           <w14:ligatures w14:val="none"/>
         </w:rPr>
@@ -581,17 +577,17 @@
           <w:ilvl w:val="1"/>
           <w:numId w:val="1"/>
         </w:numPr>
-        <w:spacing w:before="100" w:beforeAutospacing="1" w:after="100" w:afterAutospacing="1"/>
-        <w:rPr>
-          <w:rFonts w:ascii="Times New Roman" w:eastAsia="Times New Roman" w:hAnsi="Times New Roman" w:cs="Times New Roman"/>
-          <w:kern w:val="0"/>
-          <w:lang w:eastAsia="es-ES_tradnl"/>
-          <w14:ligatures w14:val="none"/>
-        </w:rPr>
-      </w:pPr>
-      <w:r>
-        <w:rPr>
-          <w:rFonts w:ascii="Times New Roman" w:eastAsia="Times New Roman" w:hAnsi="Times New Roman" w:cs="Times New Roman"/>
+        <w:spacing w:before="100" w:beforeAutospacing="1" w:after="100" w:afterAutospacing="1" w:line="276" w:lineRule="auto"/>
+        <w:rPr>
+          <w:rFonts w:eastAsia="Times New Roman" w:cs="Times New Roman"/>
+          <w:kern w:val="0"/>
+          <w:lang w:eastAsia="es-ES_tradnl"/>
+          <w14:ligatures w14:val="none"/>
+        </w:rPr>
+      </w:pPr>
+      <w:r>
+        <w:rPr>
+          <w:rFonts w:eastAsia="Times New Roman" w:cs="Times New Roman"/>
           <w:kern w:val="0"/>
           <w:lang w:eastAsia="es-ES_tradnl"/>
           <w14:ligatures w14:val="none"/>
@@ -602,10 +598,8 @@
       <w:proofErr w:type="gramStart"/>
       <w:r>
         <w:rPr>
-          <w:rFonts w:ascii="Courier New" w:eastAsia="Times New Roman" w:hAnsi="Courier New" w:cs="Courier New"/>
-          <w:kern w:val="0"/>
-          <w:sz w:val="20"/>
-          <w:szCs w:val="20"/>
+          <w:rFonts w:eastAsia="Times New Roman" w:cs="Courier New"/>
+          <w:kern w:val="0"/>
           <w:lang w:eastAsia="es-ES_tradnl"/>
           <w14:ligatures w14:val="none"/>
         </w:rPr>
@@ -614,10 +608,8 @@
       <w:proofErr w:type="spellEnd"/>
       <w:r>
         <w:rPr>
-          <w:rFonts w:ascii="Courier New" w:eastAsia="Times New Roman" w:hAnsi="Courier New" w:cs="Courier New"/>
-          <w:kern w:val="0"/>
-          <w:sz w:val="20"/>
-          <w:szCs w:val="20"/>
+          <w:rFonts w:eastAsia="Times New Roman" w:cs="Courier New"/>
+          <w:kern w:val="0"/>
           <w:lang w:eastAsia="es-ES_tradnl"/>
           <w14:ligatures w14:val="none"/>
         </w:rPr>
@@ -626,10 +618,8 @@
       <w:proofErr w:type="gramEnd"/>
       <w:r>
         <w:rPr>
-          <w:rFonts w:ascii="Courier New" w:eastAsia="Times New Roman" w:hAnsi="Courier New" w:cs="Courier New"/>
-          <w:kern w:val="0"/>
-          <w:sz w:val="20"/>
-          <w:szCs w:val="20"/>
+          <w:rFonts w:eastAsia="Times New Roman" w:cs="Courier New"/>
+          <w:kern w:val="0"/>
           <w:lang w:eastAsia="es-ES_tradnl"/>
           <w14:ligatures w14:val="none"/>
         </w:rPr>
@@ -637,7 +627,7 @@
       </w:r>
       <w:r>
         <w:rPr>
-          <w:rFonts w:ascii="Times New Roman" w:eastAsia="Times New Roman" w:hAnsi="Times New Roman" w:cs="Times New Roman"/>
+          <w:rFonts w:eastAsia="Times New Roman" w:cs="Times New Roman"/>
           <w:kern w:val="0"/>
           <w:lang w:eastAsia="es-ES_tradnl"/>
           <w14:ligatures w14:val="none"/>
@@ -647,10 +637,8 @@
       <w:proofErr w:type="spellStart"/>
       <w:r>
         <w:rPr>
-          <w:rFonts w:ascii="Courier New" w:eastAsia="Times New Roman" w:hAnsi="Courier New" w:cs="Courier New"/>
-          <w:kern w:val="0"/>
-          <w:sz w:val="20"/>
-          <w:szCs w:val="20"/>
+          <w:rFonts w:eastAsia="Times New Roman" w:cs="Courier New"/>
+          <w:kern w:val="0"/>
           <w:lang w:eastAsia="es-ES_tradnl"/>
           <w14:ligatures w14:val="none"/>
         </w:rPr>
@@ -659,10 +647,8 @@
       <w:proofErr w:type="spellEnd"/>
       <w:r>
         <w:rPr>
-          <w:rFonts w:ascii="Courier New" w:eastAsia="Times New Roman" w:hAnsi="Courier New" w:cs="Courier New"/>
-          <w:kern w:val="0"/>
-          <w:sz w:val="20"/>
-          <w:szCs w:val="20"/>
+          <w:rFonts w:eastAsia="Times New Roman" w:cs="Courier New"/>
+          <w:kern w:val="0"/>
           <w:lang w:eastAsia="es-ES_tradnl"/>
           <w14:ligatures w14:val="none"/>
         </w:rPr>
@@ -670,7 +656,7 @@
       </w:r>
       <w:r>
         <w:rPr>
-          <w:rFonts w:ascii="Times New Roman" w:eastAsia="Times New Roman" w:hAnsi="Times New Roman" w:cs="Times New Roman"/>
+          <w:rFonts w:eastAsia="Times New Roman" w:cs="Times New Roman"/>
           <w:kern w:val="0"/>
           <w:lang w:eastAsia="es-ES_tradnl"/>
           <w14:ligatures w14:val="none"/>
@@ -684,17 +670,17 @@
           <w:ilvl w:val="1"/>
           <w:numId w:val="1"/>
         </w:numPr>
-        <w:spacing w:before="100" w:beforeAutospacing="1" w:after="100" w:afterAutospacing="1"/>
-        <w:rPr>
-          <w:rFonts w:ascii="Times New Roman" w:eastAsia="Times New Roman" w:hAnsi="Times New Roman" w:cs="Times New Roman"/>
-          <w:kern w:val="0"/>
-          <w:lang w:eastAsia="es-ES_tradnl"/>
-          <w14:ligatures w14:val="none"/>
-        </w:rPr>
-      </w:pPr>
-      <w:r>
-        <w:rPr>
-          <w:rFonts w:ascii="Times New Roman" w:eastAsia="Times New Roman" w:hAnsi="Times New Roman" w:cs="Times New Roman"/>
+        <w:spacing w:before="100" w:beforeAutospacing="1" w:after="100" w:afterAutospacing="1" w:line="276" w:lineRule="auto"/>
+        <w:rPr>
+          <w:rFonts w:eastAsia="Times New Roman" w:cs="Times New Roman"/>
+          <w:kern w:val="0"/>
+          <w:lang w:eastAsia="es-ES_tradnl"/>
+          <w14:ligatures w14:val="none"/>
+        </w:rPr>
+      </w:pPr>
+      <w:r>
+        <w:rPr>
+          <w:rFonts w:eastAsia="Times New Roman" w:cs="Times New Roman"/>
           <w:kern w:val="0"/>
           <w:lang w:eastAsia="es-ES_tradnl"/>
           <w14:ligatures w14:val="none"/>
@@ -708,17 +694,17 @@
           <w:ilvl w:val="1"/>
           <w:numId w:val="1"/>
         </w:numPr>
-        <w:spacing w:before="100" w:beforeAutospacing="1" w:after="100" w:afterAutospacing="1"/>
-        <w:rPr>
-          <w:rFonts w:ascii="Times New Roman" w:eastAsia="Times New Roman" w:hAnsi="Times New Roman" w:cs="Times New Roman"/>
-          <w:kern w:val="0"/>
-          <w:lang w:eastAsia="es-ES_tradnl"/>
-          <w14:ligatures w14:val="none"/>
-        </w:rPr>
-      </w:pPr>
-      <w:r>
-        <w:rPr>
-          <w:rFonts w:ascii="Times New Roman" w:eastAsia="Times New Roman" w:hAnsi="Times New Roman" w:cs="Times New Roman"/>
+        <w:spacing w:before="100" w:beforeAutospacing="1" w:after="100" w:afterAutospacing="1" w:line="276" w:lineRule="auto"/>
+        <w:rPr>
+          <w:rFonts w:eastAsia="Times New Roman" w:cs="Times New Roman"/>
+          <w:kern w:val="0"/>
+          <w:lang w:eastAsia="es-ES_tradnl"/>
+          <w14:ligatures w14:val="none"/>
+        </w:rPr>
+      </w:pPr>
+      <w:r>
+        <w:rPr>
+          <w:rFonts w:eastAsia="Times New Roman" w:cs="Times New Roman"/>
           <w:i/>
           <w:iCs/>
           <w:kern w:val="0"/>
@@ -729,7 +715,7 @@
       </w:r>
       <w:r>
         <w:rPr>
-          <w:rFonts w:ascii="Times New Roman" w:eastAsia="Times New Roman" w:hAnsi="Times New Roman" w:cs="Times New Roman"/>
+          <w:rFonts w:eastAsia="Times New Roman" w:cs="Times New Roman"/>
           <w:kern w:val="0"/>
           <w:lang w:eastAsia="es-ES_tradnl"/>
           <w14:ligatures w14:val="none"/>
@@ -739,7 +725,7 @@
       <w:proofErr w:type="spellStart"/>
       <w:r>
         <w:rPr>
-          <w:rFonts w:ascii="Times New Roman" w:eastAsia="Times New Roman" w:hAnsi="Times New Roman" w:cs="Times New Roman"/>
+          <w:rFonts w:eastAsia="Times New Roman" w:cs="Times New Roman"/>
           <w:kern w:val="0"/>
           <w:lang w:eastAsia="es-ES_tradnl"/>
           <w14:ligatures w14:val="none"/>
@@ -749,7 +735,7 @@
       <w:proofErr w:type="spellEnd"/>
       <w:r>
         <w:rPr>
-          <w:rFonts w:ascii="Times New Roman" w:eastAsia="Times New Roman" w:hAnsi="Times New Roman" w:cs="Times New Roman"/>
+          <w:rFonts w:eastAsia="Times New Roman" w:cs="Times New Roman"/>
           <w:kern w:val="0"/>
           <w:lang w:eastAsia="es-ES_tradnl"/>
           <w14:ligatures w14:val="none"/>
@@ -763,17 +749,17 @@
           <w:ilvl w:val="1"/>
           <w:numId w:val="1"/>
         </w:numPr>
-        <w:spacing w:before="100" w:beforeAutospacing="1" w:after="100" w:afterAutospacing="1"/>
-        <w:rPr>
-          <w:rFonts w:ascii="Times New Roman" w:eastAsia="Times New Roman" w:hAnsi="Times New Roman" w:cs="Times New Roman"/>
-          <w:kern w:val="0"/>
-          <w:lang w:eastAsia="es-ES_tradnl"/>
-          <w14:ligatures w14:val="none"/>
-        </w:rPr>
-      </w:pPr>
-      <w:r>
-        <w:rPr>
-          <w:rFonts w:ascii="Times New Roman" w:eastAsia="Times New Roman" w:hAnsi="Times New Roman" w:cs="Times New Roman"/>
+        <w:spacing w:before="100" w:beforeAutospacing="1" w:after="100" w:afterAutospacing="1" w:line="276" w:lineRule="auto"/>
+        <w:rPr>
+          <w:rFonts w:eastAsia="Times New Roman" w:cs="Times New Roman"/>
+          <w:kern w:val="0"/>
+          <w:lang w:eastAsia="es-ES_tradnl"/>
+          <w14:ligatures w14:val="none"/>
+        </w:rPr>
+      </w:pPr>
+      <w:r>
+        <w:rPr>
+          <w:rFonts w:eastAsia="Times New Roman" w:cs="Times New Roman"/>
           <w:i/>
           <w:iCs/>
           <w:kern w:val="0"/>
@@ -784,7 +770,7 @@
       </w:r>
       <w:r>
         <w:rPr>
-          <w:rFonts w:ascii="Times New Roman" w:eastAsia="Times New Roman" w:hAnsi="Times New Roman" w:cs="Times New Roman"/>
+          <w:rFonts w:eastAsia="Times New Roman" w:cs="Times New Roman"/>
           <w:kern w:val="0"/>
           <w:lang w:eastAsia="es-ES_tradnl"/>
           <w14:ligatures w14:val="none"/>
@@ -795,10 +781,8 @@
       <w:proofErr w:type="gramStart"/>
       <w:r>
         <w:rPr>
-          <w:rFonts w:ascii="Courier New" w:eastAsia="Times New Roman" w:hAnsi="Courier New" w:cs="Courier New"/>
-          <w:kern w:val="0"/>
-          <w:sz w:val="20"/>
-          <w:szCs w:val="20"/>
+          <w:rFonts w:eastAsia="Times New Roman" w:cs="Courier New"/>
+          <w:kern w:val="0"/>
           <w:lang w:eastAsia="es-ES_tradnl"/>
           <w14:ligatures w14:val="none"/>
         </w:rPr>
@@ -808,7 +792,7 @@
       <w:proofErr w:type="gramEnd"/>
       <w:r>
         <w:rPr>
-          <w:rFonts w:ascii="Times New Roman" w:eastAsia="Times New Roman" w:hAnsi="Times New Roman" w:cs="Times New Roman"/>
+          <w:rFonts w:eastAsia="Times New Roman" w:cs="Times New Roman"/>
           <w:kern w:val="0"/>
           <w:lang w:eastAsia="es-ES_tradnl"/>
           <w14:ligatures w14:val="none"/>
@@ -822,17 +806,17 @@
           <w:ilvl w:val="0"/>
           <w:numId w:val="1"/>
         </w:numPr>
-        <w:spacing w:before="100" w:beforeAutospacing="1" w:after="100" w:afterAutospacing="1"/>
-        <w:rPr>
-          <w:rFonts w:ascii="Times New Roman" w:eastAsia="Times New Roman" w:hAnsi="Times New Roman" w:cs="Times New Roman"/>
-          <w:kern w:val="0"/>
-          <w:lang w:eastAsia="es-ES_tradnl"/>
-          <w14:ligatures w14:val="none"/>
-        </w:rPr>
-      </w:pPr>
-      <w:r>
-        <w:rPr>
-          <w:rFonts w:ascii="Times New Roman" w:eastAsia="Times New Roman" w:hAnsi="Times New Roman" w:cs="Times New Roman"/>
+        <w:spacing w:before="100" w:beforeAutospacing="1" w:after="100" w:afterAutospacing="1" w:line="276" w:lineRule="auto"/>
+        <w:rPr>
+          <w:rFonts w:eastAsia="Times New Roman" w:cs="Times New Roman"/>
+          <w:kern w:val="0"/>
+          <w:lang w:eastAsia="es-ES_tradnl"/>
+          <w14:ligatures w14:val="none"/>
+        </w:rPr>
+      </w:pPr>
+      <w:r>
+        <w:rPr>
+          <w:rFonts w:eastAsia="Times New Roman" w:cs="Times New Roman"/>
           <w:b/>
           <w:bCs/>
           <w:kern w:val="0"/>
@@ -848,17 +832,17 @@
           <w:ilvl w:val="1"/>
           <w:numId w:val="1"/>
         </w:numPr>
-        <w:spacing w:before="100" w:beforeAutospacing="1" w:after="100" w:afterAutospacing="1"/>
-        <w:rPr>
-          <w:rFonts w:ascii="Times New Roman" w:eastAsia="Times New Roman" w:hAnsi="Times New Roman" w:cs="Times New Roman"/>
-          <w:kern w:val="0"/>
-          <w:lang w:eastAsia="es-ES_tradnl"/>
-          <w14:ligatures w14:val="none"/>
-        </w:rPr>
-      </w:pPr>
-      <w:r>
-        <w:rPr>
-          <w:rFonts w:ascii="Times New Roman" w:eastAsia="Times New Roman" w:hAnsi="Times New Roman" w:cs="Times New Roman"/>
+        <w:spacing w:before="100" w:beforeAutospacing="1" w:after="100" w:afterAutospacing="1" w:line="276" w:lineRule="auto"/>
+        <w:rPr>
+          <w:rFonts w:eastAsia="Times New Roman" w:cs="Times New Roman"/>
+          <w:kern w:val="0"/>
+          <w:lang w:eastAsia="es-ES_tradnl"/>
+          <w14:ligatures w14:val="none"/>
+        </w:rPr>
+      </w:pPr>
+      <w:r>
+        <w:rPr>
+          <w:rFonts w:eastAsia="Times New Roman" w:cs="Times New Roman"/>
           <w:kern w:val="0"/>
           <w:lang w:eastAsia="es-ES_tradnl"/>
           <w14:ligatures w14:val="none"/>
@@ -872,17 +856,17 @@
           <w:ilvl w:val="1"/>
           <w:numId w:val="1"/>
         </w:numPr>
-        <w:spacing w:before="100" w:beforeAutospacing="1" w:after="100" w:afterAutospacing="1"/>
-        <w:rPr>
-          <w:rFonts w:ascii="Times New Roman" w:eastAsia="Times New Roman" w:hAnsi="Times New Roman" w:cs="Times New Roman"/>
-          <w:kern w:val="0"/>
-          <w:lang w:eastAsia="es-ES_tradnl"/>
-          <w14:ligatures w14:val="none"/>
-        </w:rPr>
-      </w:pPr>
-      <w:r>
-        <w:rPr>
-          <w:rFonts w:ascii="Times New Roman" w:eastAsia="Times New Roman" w:hAnsi="Times New Roman" w:cs="Times New Roman"/>
+        <w:spacing w:before="100" w:beforeAutospacing="1" w:after="100" w:afterAutospacing="1" w:line="276" w:lineRule="auto"/>
+        <w:rPr>
+          <w:rFonts w:eastAsia="Times New Roman" w:cs="Times New Roman"/>
+          <w:kern w:val="0"/>
+          <w:lang w:eastAsia="es-ES_tradnl"/>
+          <w14:ligatures w14:val="none"/>
+        </w:rPr>
+      </w:pPr>
+      <w:r>
+        <w:rPr>
+          <w:rFonts w:eastAsia="Times New Roman" w:cs="Times New Roman"/>
           <w:kern w:val="0"/>
           <w:lang w:eastAsia="es-ES_tradnl"/>
           <w14:ligatures w14:val="none"/>
@@ -896,17 +880,17 @@
           <w:ilvl w:val="1"/>
           <w:numId w:val="1"/>
         </w:numPr>
-        <w:spacing w:before="100" w:beforeAutospacing="1" w:after="100" w:afterAutospacing="1"/>
-        <w:rPr>
-          <w:rFonts w:ascii="Times New Roman" w:eastAsia="Times New Roman" w:hAnsi="Times New Roman" w:cs="Times New Roman"/>
-          <w:kern w:val="0"/>
-          <w:lang w:eastAsia="es-ES_tradnl"/>
-          <w14:ligatures w14:val="none"/>
-        </w:rPr>
-      </w:pPr>
-      <w:r>
-        <w:rPr>
-          <w:rFonts w:ascii="Times New Roman" w:eastAsia="Times New Roman" w:hAnsi="Times New Roman" w:cs="Times New Roman"/>
+        <w:spacing w:before="100" w:beforeAutospacing="1" w:after="100" w:afterAutospacing="1" w:line="276" w:lineRule="auto"/>
+        <w:rPr>
+          <w:rFonts w:eastAsia="Times New Roman" w:cs="Times New Roman"/>
+          <w:kern w:val="0"/>
+          <w:lang w:eastAsia="es-ES_tradnl"/>
+          <w14:ligatures w14:val="none"/>
+        </w:rPr>
+      </w:pPr>
+      <w:r>
+        <w:rPr>
+          <w:rFonts w:eastAsia="Times New Roman" w:cs="Times New Roman"/>
           <w:i/>
           <w:iCs/>
           <w:kern w:val="0"/>
@@ -917,7 +901,7 @@
       </w:r>
       <w:r>
         <w:rPr>
-          <w:rFonts w:ascii="Times New Roman" w:eastAsia="Times New Roman" w:hAnsi="Times New Roman" w:cs="Times New Roman"/>
+          <w:rFonts w:eastAsia="Times New Roman" w:cs="Times New Roman"/>
           <w:kern w:val="0"/>
           <w:lang w:eastAsia="es-ES_tradnl"/>
           <w14:ligatures w14:val="none"/>
@@ -927,7 +911,7 @@
       <w:proofErr w:type="spellStart"/>
       <w:r>
         <w:rPr>
-          <w:rFonts w:ascii="Times New Roman" w:eastAsia="Times New Roman" w:hAnsi="Times New Roman" w:cs="Times New Roman"/>
+          <w:rFonts w:eastAsia="Times New Roman" w:cs="Times New Roman"/>
           <w:kern w:val="0"/>
           <w:lang w:eastAsia="es-ES_tradnl"/>
           <w14:ligatures w14:val="none"/>
@@ -937,7 +921,7 @@
       <w:proofErr w:type="spellEnd"/>
       <w:r>
         <w:rPr>
-          <w:rFonts w:ascii="Times New Roman" w:eastAsia="Times New Roman" w:hAnsi="Times New Roman" w:cs="Times New Roman"/>
+          <w:rFonts w:eastAsia="Times New Roman" w:cs="Times New Roman"/>
           <w:kern w:val="0"/>
           <w:lang w:eastAsia="es-ES_tradnl"/>
           <w14:ligatures w14:val="none"/>
@@ -951,17 +935,17 @@
           <w:ilvl w:val="1"/>
           <w:numId w:val="1"/>
         </w:numPr>
-        <w:spacing w:before="100" w:beforeAutospacing="1" w:after="100" w:afterAutospacing="1"/>
-        <w:rPr>
-          <w:rFonts w:ascii="Times New Roman" w:eastAsia="Times New Roman" w:hAnsi="Times New Roman" w:cs="Times New Roman"/>
-          <w:kern w:val="0"/>
-          <w:lang w:eastAsia="es-ES_tradnl"/>
-          <w14:ligatures w14:val="none"/>
-        </w:rPr>
-      </w:pPr>
-      <w:r>
-        <w:rPr>
-          <w:rFonts w:ascii="Times New Roman" w:eastAsia="Times New Roman" w:hAnsi="Times New Roman" w:cs="Times New Roman"/>
+        <w:spacing w:before="100" w:beforeAutospacing="1" w:after="100" w:afterAutospacing="1" w:line="276" w:lineRule="auto"/>
+        <w:rPr>
+          <w:rFonts w:eastAsia="Times New Roman" w:cs="Times New Roman"/>
+          <w:kern w:val="0"/>
+          <w:lang w:eastAsia="es-ES_tradnl"/>
+          <w14:ligatures w14:val="none"/>
+        </w:rPr>
+      </w:pPr>
+      <w:r>
+        <w:rPr>
+          <w:rFonts w:eastAsia="Times New Roman" w:cs="Times New Roman"/>
           <w:i/>
           <w:iCs/>
           <w:kern w:val="0"/>
@@ -972,7 +956,7 @@
       </w:r>
       <w:r>
         <w:rPr>
-          <w:rFonts w:ascii="Times New Roman" w:eastAsia="Times New Roman" w:hAnsi="Times New Roman" w:cs="Times New Roman"/>
+          <w:rFonts w:eastAsia="Times New Roman" w:cs="Times New Roman"/>
           <w:kern w:val="0"/>
           <w:lang w:eastAsia="es-ES_tradnl"/>
           <w14:ligatures w14:val="none"/>
@@ -982,39 +966,35 @@
     </w:p>
     <w:p>
       <w:pPr>
-        <w:spacing w:before="100" w:beforeAutospacing="1" w:after="100" w:afterAutospacing="1"/>
+        <w:spacing w:before="100" w:beforeAutospacing="1" w:after="100" w:afterAutospacing="1" w:line="276" w:lineRule="auto"/>
         <w:ind w:left="1440"/>
         <w:rPr>
-          <w:rFonts w:ascii="Times New Roman" w:eastAsia="Times New Roman" w:hAnsi="Times New Roman" w:cs="Times New Roman"/>
-          <w:kern w:val="0"/>
-          <w:lang w:eastAsia="es-ES_tradnl"/>
-          <w14:ligatures w14:val="none"/>
-        </w:rPr>
-      </w:pPr>
-    </w:p>
-    <w:p>
-      <w:pPr>
-        <w:spacing w:before="100" w:beforeAutospacing="1" w:after="100" w:afterAutospacing="1"/>
+          <w:rFonts w:eastAsia="Times New Roman" w:cs="Times New Roman"/>
+          <w:kern w:val="0"/>
+          <w:lang w:eastAsia="es-ES_tradnl"/>
+          <w14:ligatures w14:val="none"/>
+        </w:rPr>
+      </w:pPr>
+    </w:p>
+    <w:p>
+      <w:pPr>
+        <w:spacing w:before="100" w:beforeAutospacing="1" w:after="100" w:afterAutospacing="1" w:line="276" w:lineRule="auto"/>
         <w:outlineLvl w:val="1"/>
         <w:rPr>
-          <w:rFonts w:ascii="Times New Roman" w:eastAsia="Times New Roman" w:hAnsi="Times New Roman" w:cs="Times New Roman"/>
+          <w:rFonts w:eastAsia="Times New Roman" w:cs="Times New Roman"/>
           <w:b/>
           <w:bCs/>
           <w:kern w:val="0"/>
-          <w:sz w:val="36"/>
-          <w:szCs w:val="36"/>
-          <w:lang w:eastAsia="es-ES_tradnl"/>
-          <w14:ligatures w14:val="none"/>
-        </w:rPr>
-      </w:pPr>
-      <w:r>
-        <w:rPr>
-          <w:rFonts w:ascii="Times New Roman" w:eastAsia="Times New Roman" w:hAnsi="Times New Roman" w:cs="Times New Roman"/>
+          <w:lang w:eastAsia="es-ES_tradnl"/>
+          <w14:ligatures w14:val="none"/>
+        </w:rPr>
+      </w:pPr>
+      <w:r>
+        <w:rPr>
+          <w:rFonts w:eastAsia="Times New Roman" w:cs="Times New Roman"/>
           <w:b/>
           <w:bCs/>
           <w:kern w:val="0"/>
-          <w:sz w:val="36"/>
-          <w:szCs w:val="36"/>
           <w:lang w:eastAsia="es-ES_tradnl"/>
           <w14:ligatures w14:val="none"/>
         </w:rPr>
@@ -1023,17 +1003,17 @@
     </w:p>
     <w:p>
       <w:pPr>
-        <w:spacing w:before="100" w:beforeAutospacing="1" w:after="100" w:afterAutospacing="1"/>
-        <w:rPr>
-          <w:rFonts w:ascii="Times New Roman" w:eastAsia="Times New Roman" w:hAnsi="Times New Roman" w:cs="Times New Roman"/>
-          <w:kern w:val="0"/>
-          <w:lang w:eastAsia="es-ES_tradnl"/>
-          <w14:ligatures w14:val="none"/>
-        </w:rPr>
-      </w:pPr>
-      <w:r>
-        <w:rPr>
-          <w:rFonts w:ascii="Times New Roman" w:eastAsia="Times New Roman" w:hAnsi="Times New Roman" w:cs="Times New Roman"/>
+        <w:spacing w:before="100" w:beforeAutospacing="1" w:after="100" w:afterAutospacing="1" w:line="276" w:lineRule="auto"/>
+        <w:rPr>
+          <w:rFonts w:eastAsia="Times New Roman" w:cs="Times New Roman"/>
+          <w:kern w:val="0"/>
+          <w:lang w:eastAsia="es-ES_tradnl"/>
+          <w14:ligatures w14:val="none"/>
+        </w:rPr>
+      </w:pPr>
+      <w:r>
+        <w:rPr>
+          <w:rFonts w:eastAsia="Times New Roman" w:cs="Times New Roman"/>
           <w:b/>
           <w:bCs/>
           <w:kern w:val="0"/>
@@ -1044,7 +1024,7 @@
       </w:r>
       <w:r>
         <w:rPr>
-          <w:rFonts w:ascii="Times New Roman" w:eastAsia="Times New Roman" w:hAnsi="Times New Roman" w:cs="Times New Roman"/>
+          <w:rFonts w:eastAsia="Times New Roman" w:cs="Times New Roman"/>
           <w:kern w:val="0"/>
           <w:lang w:eastAsia="es-ES_tradnl"/>
           <w14:ligatures w14:val="none"/>
@@ -1054,27 +1034,23 @@
     </w:p>
     <w:p>
       <w:pPr>
-        <w:spacing w:before="100" w:beforeAutospacing="1" w:after="100" w:afterAutospacing="1"/>
+        <w:spacing w:before="100" w:beforeAutospacing="1" w:after="100" w:afterAutospacing="1" w:line="276" w:lineRule="auto"/>
         <w:outlineLvl w:val="2"/>
         <w:rPr>
-          <w:rFonts w:ascii="Times New Roman" w:eastAsia="Times New Roman" w:hAnsi="Times New Roman" w:cs="Times New Roman"/>
+          <w:rFonts w:eastAsia="Times New Roman" w:cs="Times New Roman"/>
           <w:b/>
           <w:bCs/>
           <w:kern w:val="0"/>
-          <w:sz w:val="27"/>
-          <w:szCs w:val="27"/>
-          <w:lang w:eastAsia="es-ES_tradnl"/>
-          <w14:ligatures w14:val="none"/>
-        </w:rPr>
-      </w:pPr>
-      <w:r>
-        <w:rPr>
-          <w:rFonts w:ascii="Times New Roman" w:eastAsia="Times New Roman" w:hAnsi="Times New Roman" w:cs="Times New Roman"/>
+          <w:lang w:eastAsia="es-ES_tradnl"/>
+          <w14:ligatures w14:val="none"/>
+        </w:rPr>
+      </w:pPr>
+      <w:r>
+        <w:rPr>
+          <w:rFonts w:eastAsia="Times New Roman" w:cs="Times New Roman"/>
           <w:b/>
           <w:bCs/>
           <w:kern w:val="0"/>
-          <w:sz w:val="27"/>
-          <w:szCs w:val="27"/>
           <w:lang w:eastAsia="es-ES_tradnl"/>
           <w14:ligatures w14:val="none"/>
         </w:rPr>
@@ -1083,12 +1059,10 @@
       <w:proofErr w:type="spellStart"/>
       <w:r>
         <w:rPr>
-          <w:rFonts w:ascii="Times New Roman" w:eastAsia="Times New Roman" w:hAnsi="Times New Roman" w:cs="Times New Roman"/>
+          <w:rFonts w:eastAsia="Times New Roman" w:cs="Times New Roman"/>
           <w:b/>
           <w:bCs/>
           <w:kern w:val="0"/>
-          <w:sz w:val="27"/>
-          <w:szCs w:val="27"/>
           <w:lang w:eastAsia="es-ES_tradnl"/>
           <w14:ligatures w14:val="none"/>
         </w:rPr>
@@ -1098,17 +1072,17 @@
     </w:p>
     <w:p>
       <w:pPr>
-        <w:spacing w:before="100" w:beforeAutospacing="1" w:after="100" w:afterAutospacing="1"/>
-        <w:rPr>
-          <w:rFonts w:ascii="Times New Roman" w:eastAsia="Times New Roman" w:hAnsi="Times New Roman" w:cs="Times New Roman"/>
-          <w:kern w:val="0"/>
-          <w:lang w:eastAsia="es-ES_tradnl"/>
-          <w14:ligatures w14:val="none"/>
-        </w:rPr>
-      </w:pPr>
-      <w:r>
-        <w:rPr>
-          <w:rFonts w:ascii="Times New Roman" w:eastAsia="Times New Roman" w:hAnsi="Times New Roman" w:cs="Times New Roman"/>
+        <w:spacing w:before="100" w:beforeAutospacing="1" w:after="100" w:afterAutospacing="1" w:line="276" w:lineRule="auto"/>
+        <w:rPr>
+          <w:rFonts w:eastAsia="Times New Roman" w:cs="Times New Roman"/>
+          <w:kern w:val="0"/>
+          <w:lang w:eastAsia="es-ES_tradnl"/>
+          <w14:ligatures w14:val="none"/>
+        </w:rPr>
+      </w:pPr>
+      <w:r>
+        <w:rPr>
+          <w:rFonts w:eastAsia="Times New Roman" w:cs="Times New Roman"/>
           <w:b/>
           <w:bCs/>
           <w:kern w:val="0"/>
@@ -1124,17 +1098,17 @@
           <w:ilvl w:val="0"/>
           <w:numId w:val="2"/>
         </w:numPr>
-        <w:spacing w:before="100" w:beforeAutospacing="1" w:after="100" w:afterAutospacing="1"/>
-        <w:rPr>
-          <w:rFonts w:ascii="Times New Roman" w:eastAsia="Times New Roman" w:hAnsi="Times New Roman" w:cs="Times New Roman"/>
-          <w:kern w:val="0"/>
-          <w:lang w:eastAsia="es-ES_tradnl"/>
-          <w14:ligatures w14:val="none"/>
-        </w:rPr>
-      </w:pPr>
-      <w:r>
-        <w:rPr>
-          <w:rFonts w:ascii="Times New Roman" w:eastAsia="Times New Roman" w:hAnsi="Times New Roman" w:cs="Times New Roman"/>
+        <w:spacing w:before="100" w:beforeAutospacing="1" w:after="100" w:afterAutospacing="1" w:line="276" w:lineRule="auto"/>
+        <w:rPr>
+          <w:rFonts w:eastAsia="Times New Roman" w:cs="Times New Roman"/>
+          <w:kern w:val="0"/>
+          <w:lang w:eastAsia="es-ES_tradnl"/>
+          <w14:ligatures w14:val="none"/>
+        </w:rPr>
+      </w:pPr>
+      <w:r>
+        <w:rPr>
+          <w:rFonts w:eastAsia="Times New Roman" w:cs="Times New Roman"/>
           <w:b/>
           <w:bCs/>
           <w:kern w:val="0"/>
@@ -1146,12 +1120,10 @@
       <w:proofErr w:type="spellStart"/>
       <w:r>
         <w:rPr>
-          <w:rFonts w:ascii="Courier New" w:eastAsia="Times New Roman" w:hAnsi="Courier New" w:cs="Courier New"/>
+          <w:rFonts w:eastAsia="Times New Roman" w:cs="Courier New"/>
           <w:b/>
           <w:bCs/>
           <w:kern w:val="0"/>
-          <w:sz w:val="20"/>
-          <w:szCs w:val="20"/>
           <w:lang w:eastAsia="es-ES_tradnl"/>
           <w14:ligatures w14:val="none"/>
         </w:rPr>
@@ -1165,31 +1137,30 @@
           <w:ilvl w:val="1"/>
           <w:numId w:val="2"/>
         </w:numPr>
-        <w:spacing w:before="100" w:beforeAutospacing="1" w:after="100" w:afterAutospacing="1"/>
-        <w:rPr>
-          <w:rFonts w:ascii="Times New Roman" w:eastAsia="Times New Roman" w:hAnsi="Times New Roman" w:cs="Times New Roman"/>
-          <w:kern w:val="0"/>
-          <w:lang w:eastAsia="es-ES_tradnl"/>
-          <w14:ligatures w14:val="none"/>
-        </w:rPr>
-      </w:pPr>
-      <w:r>
-        <w:rPr>
-          <w:rFonts w:ascii="Times New Roman" w:eastAsia="Times New Roman" w:hAnsi="Times New Roman" w:cs="Times New Roman"/>
-          <w:kern w:val="0"/>
-          <w:lang w:eastAsia="es-ES_tradnl"/>
-          <w14:ligatures w14:val="none"/>
-        </w:rPr>
+        <w:spacing w:before="100" w:beforeAutospacing="1" w:after="100" w:afterAutospacing="1" w:line="276" w:lineRule="auto"/>
+        <w:rPr>
+          <w:rFonts w:eastAsia="Times New Roman" w:cs="Times New Roman"/>
+          <w:kern w:val="0"/>
+          <w:lang w:eastAsia="es-ES_tradnl"/>
+          <w14:ligatures w14:val="none"/>
+        </w:rPr>
+      </w:pPr>
+      <w:r>
+        <w:rPr>
+          <w:rFonts w:eastAsia="Times New Roman" w:cs="Times New Roman"/>
+          <w:kern w:val="0"/>
+          <w:lang w:eastAsia="es-ES_tradnl"/>
+          <w14:ligatures w14:val="none"/>
+        </w:rPr>
+        <w:lastRenderedPageBreak/>
         <w:t xml:space="preserve">Métodos: </w:t>
       </w:r>
       <w:proofErr w:type="spellStart"/>
       <w:proofErr w:type="gramStart"/>
       <w:r>
         <w:rPr>
-          <w:rFonts w:ascii="Courier New" w:eastAsia="Times New Roman" w:hAnsi="Courier New" w:cs="Courier New"/>
-          <w:kern w:val="0"/>
-          <w:sz w:val="20"/>
-          <w:szCs w:val="20"/>
+          <w:rFonts w:eastAsia="Times New Roman" w:cs="Courier New"/>
+          <w:kern w:val="0"/>
           <w:lang w:eastAsia="es-ES_tradnl"/>
           <w14:ligatures w14:val="none"/>
         </w:rPr>
@@ -1198,10 +1169,8 @@
       <w:proofErr w:type="spellEnd"/>
       <w:r>
         <w:rPr>
-          <w:rFonts w:ascii="Courier New" w:eastAsia="Times New Roman" w:hAnsi="Courier New" w:cs="Courier New"/>
-          <w:kern w:val="0"/>
-          <w:sz w:val="20"/>
-          <w:szCs w:val="20"/>
+          <w:rFonts w:eastAsia="Times New Roman" w:cs="Courier New"/>
+          <w:kern w:val="0"/>
           <w:lang w:eastAsia="es-ES_tradnl"/>
           <w14:ligatures w14:val="none"/>
         </w:rPr>
@@ -1210,10 +1179,8 @@
       <w:proofErr w:type="gramEnd"/>
       <w:r>
         <w:rPr>
-          <w:rFonts w:ascii="Courier New" w:eastAsia="Times New Roman" w:hAnsi="Courier New" w:cs="Courier New"/>
-          <w:kern w:val="0"/>
-          <w:sz w:val="20"/>
-          <w:szCs w:val="20"/>
+          <w:rFonts w:eastAsia="Times New Roman" w:cs="Courier New"/>
+          <w:kern w:val="0"/>
           <w:lang w:eastAsia="es-ES_tradnl"/>
           <w14:ligatures w14:val="none"/>
         </w:rPr>
@@ -1221,7 +1188,7 @@
       </w:r>
       <w:r>
         <w:rPr>
-          <w:rFonts w:ascii="Times New Roman" w:eastAsia="Times New Roman" w:hAnsi="Times New Roman" w:cs="Times New Roman"/>
+          <w:rFonts w:eastAsia="Times New Roman" w:cs="Times New Roman"/>
           <w:kern w:val="0"/>
           <w:lang w:eastAsia="es-ES_tradnl"/>
           <w14:ligatures w14:val="none"/>
@@ -1232,10 +1199,8 @@
       <w:proofErr w:type="gramStart"/>
       <w:r>
         <w:rPr>
-          <w:rFonts w:ascii="Courier New" w:eastAsia="Times New Roman" w:hAnsi="Courier New" w:cs="Courier New"/>
-          <w:kern w:val="0"/>
-          <w:sz w:val="20"/>
-          <w:szCs w:val="20"/>
+          <w:rFonts w:eastAsia="Times New Roman" w:cs="Courier New"/>
+          <w:kern w:val="0"/>
           <w:lang w:eastAsia="es-ES_tradnl"/>
           <w14:ligatures w14:val="none"/>
         </w:rPr>
@@ -1244,10 +1209,8 @@
       <w:proofErr w:type="spellEnd"/>
       <w:r>
         <w:rPr>
-          <w:rFonts w:ascii="Courier New" w:eastAsia="Times New Roman" w:hAnsi="Courier New" w:cs="Courier New"/>
-          <w:kern w:val="0"/>
-          <w:sz w:val="20"/>
-          <w:szCs w:val="20"/>
+          <w:rFonts w:eastAsia="Times New Roman" w:cs="Courier New"/>
+          <w:kern w:val="0"/>
           <w:lang w:eastAsia="es-ES_tradnl"/>
           <w14:ligatures w14:val="none"/>
         </w:rPr>
@@ -1256,10 +1219,8 @@
       <w:proofErr w:type="gramEnd"/>
       <w:r>
         <w:rPr>
-          <w:rFonts w:ascii="Courier New" w:eastAsia="Times New Roman" w:hAnsi="Courier New" w:cs="Courier New"/>
-          <w:kern w:val="0"/>
-          <w:sz w:val="20"/>
-          <w:szCs w:val="20"/>
+          <w:rFonts w:eastAsia="Times New Roman" w:cs="Courier New"/>
+          <w:kern w:val="0"/>
           <w:lang w:eastAsia="es-ES_tradnl"/>
           <w14:ligatures w14:val="none"/>
         </w:rPr>
@@ -1267,7 +1228,7 @@
       </w:r>
       <w:r>
         <w:rPr>
-          <w:rFonts w:ascii="Times New Roman" w:eastAsia="Times New Roman" w:hAnsi="Times New Roman" w:cs="Times New Roman"/>
+          <w:rFonts w:eastAsia="Times New Roman" w:cs="Times New Roman"/>
           <w:kern w:val="0"/>
           <w:lang w:eastAsia="es-ES_tradnl"/>
           <w14:ligatures w14:val="none"/>
@@ -1278,10 +1239,8 @@
       <w:proofErr w:type="gramStart"/>
       <w:r>
         <w:rPr>
-          <w:rFonts w:ascii="Courier New" w:eastAsia="Times New Roman" w:hAnsi="Courier New" w:cs="Courier New"/>
-          <w:kern w:val="0"/>
-          <w:sz w:val="20"/>
-          <w:szCs w:val="20"/>
+          <w:rFonts w:eastAsia="Times New Roman" w:cs="Courier New"/>
+          <w:kern w:val="0"/>
           <w:lang w:eastAsia="es-ES_tradnl"/>
           <w14:ligatures w14:val="none"/>
         </w:rPr>
@@ -1290,10 +1249,8 @@
       <w:proofErr w:type="spellEnd"/>
       <w:r>
         <w:rPr>
-          <w:rFonts w:ascii="Courier New" w:eastAsia="Times New Roman" w:hAnsi="Courier New" w:cs="Courier New"/>
-          <w:kern w:val="0"/>
-          <w:sz w:val="20"/>
-          <w:szCs w:val="20"/>
+          <w:rFonts w:eastAsia="Times New Roman" w:cs="Courier New"/>
+          <w:kern w:val="0"/>
           <w:lang w:eastAsia="es-ES_tradnl"/>
           <w14:ligatures w14:val="none"/>
         </w:rPr>
@@ -1302,10 +1259,8 @@
       <w:proofErr w:type="gramEnd"/>
       <w:r>
         <w:rPr>
-          <w:rFonts w:ascii="Courier New" w:eastAsia="Times New Roman" w:hAnsi="Courier New" w:cs="Courier New"/>
-          <w:kern w:val="0"/>
-          <w:sz w:val="20"/>
-          <w:szCs w:val="20"/>
+          <w:rFonts w:eastAsia="Times New Roman" w:cs="Courier New"/>
+          <w:kern w:val="0"/>
           <w:lang w:eastAsia="es-ES_tradnl"/>
           <w14:ligatures w14:val="none"/>
         </w:rPr>
@@ -1313,7 +1268,7 @@
       </w:r>
       <w:r>
         <w:rPr>
-          <w:rFonts w:ascii="Times New Roman" w:eastAsia="Times New Roman" w:hAnsi="Times New Roman" w:cs="Times New Roman"/>
+          <w:rFonts w:eastAsia="Times New Roman" w:cs="Times New Roman"/>
           <w:kern w:val="0"/>
           <w:lang w:eastAsia="es-ES_tradnl"/>
           <w14:ligatures w14:val="none"/>
@@ -1324,10 +1279,8 @@
       <w:proofErr w:type="gramStart"/>
       <w:r>
         <w:rPr>
-          <w:rFonts w:ascii="Courier New" w:eastAsia="Times New Roman" w:hAnsi="Courier New" w:cs="Courier New"/>
-          <w:kern w:val="0"/>
-          <w:sz w:val="20"/>
-          <w:szCs w:val="20"/>
+          <w:rFonts w:eastAsia="Times New Roman" w:cs="Courier New"/>
+          <w:kern w:val="0"/>
           <w:lang w:eastAsia="es-ES_tradnl"/>
           <w14:ligatures w14:val="none"/>
         </w:rPr>
@@ -1336,10 +1289,8 @@
       <w:proofErr w:type="spellEnd"/>
       <w:r>
         <w:rPr>
-          <w:rFonts w:ascii="Courier New" w:eastAsia="Times New Roman" w:hAnsi="Courier New" w:cs="Courier New"/>
-          <w:kern w:val="0"/>
-          <w:sz w:val="20"/>
-          <w:szCs w:val="20"/>
+          <w:rFonts w:eastAsia="Times New Roman" w:cs="Courier New"/>
+          <w:kern w:val="0"/>
           <w:lang w:eastAsia="es-ES_tradnl"/>
           <w14:ligatures w14:val="none"/>
         </w:rPr>
@@ -1348,10 +1299,8 @@
       <w:proofErr w:type="gramEnd"/>
       <w:r>
         <w:rPr>
-          <w:rFonts w:ascii="Courier New" w:eastAsia="Times New Roman" w:hAnsi="Courier New" w:cs="Courier New"/>
-          <w:kern w:val="0"/>
-          <w:sz w:val="20"/>
-          <w:szCs w:val="20"/>
+          <w:rFonts w:eastAsia="Times New Roman" w:cs="Courier New"/>
+          <w:kern w:val="0"/>
           <w:lang w:eastAsia="es-ES_tradnl"/>
           <w14:ligatures w14:val="none"/>
         </w:rPr>
@@ -1359,7 +1308,7 @@
       </w:r>
       <w:r>
         <w:rPr>
-          <w:rFonts w:ascii="Times New Roman" w:eastAsia="Times New Roman" w:hAnsi="Times New Roman" w:cs="Times New Roman"/>
+          <w:rFonts w:eastAsia="Times New Roman" w:cs="Times New Roman"/>
           <w:kern w:val="0"/>
           <w:lang w:eastAsia="es-ES_tradnl"/>
           <w14:ligatures w14:val="none"/>
@@ -1373,17 +1322,17 @@
           <w:ilvl w:val="1"/>
           <w:numId w:val="2"/>
         </w:numPr>
-        <w:spacing w:before="100" w:beforeAutospacing="1" w:after="100" w:afterAutospacing="1"/>
-        <w:rPr>
-          <w:rFonts w:ascii="Times New Roman" w:eastAsia="Times New Roman" w:hAnsi="Times New Roman" w:cs="Times New Roman"/>
-          <w:kern w:val="0"/>
-          <w:lang w:eastAsia="es-ES_tradnl"/>
-          <w14:ligatures w14:val="none"/>
-        </w:rPr>
-      </w:pPr>
-      <w:r>
-        <w:rPr>
-          <w:rFonts w:ascii="Times New Roman" w:eastAsia="Times New Roman" w:hAnsi="Times New Roman" w:cs="Times New Roman"/>
+        <w:spacing w:before="100" w:beforeAutospacing="1" w:after="100" w:afterAutospacing="1" w:line="276" w:lineRule="auto"/>
+        <w:rPr>
+          <w:rFonts w:eastAsia="Times New Roman" w:cs="Times New Roman"/>
+          <w:kern w:val="0"/>
+          <w:lang w:eastAsia="es-ES_tradnl"/>
+          <w14:ligatures w14:val="none"/>
+        </w:rPr>
+      </w:pPr>
+      <w:r>
+        <w:rPr>
+          <w:rFonts w:eastAsia="Times New Roman" w:cs="Times New Roman"/>
           <w:kern w:val="0"/>
           <w:lang w:eastAsia="es-ES_tradnl"/>
           <w14:ligatures w14:val="none"/>
@@ -1397,17 +1346,17 @@
           <w:ilvl w:val="1"/>
           <w:numId w:val="2"/>
         </w:numPr>
-        <w:spacing w:before="100" w:beforeAutospacing="1" w:after="100" w:afterAutospacing="1"/>
-        <w:rPr>
-          <w:rFonts w:ascii="Times New Roman" w:eastAsia="Times New Roman" w:hAnsi="Times New Roman" w:cs="Times New Roman"/>
-          <w:kern w:val="0"/>
-          <w:lang w:eastAsia="es-ES_tradnl"/>
-          <w14:ligatures w14:val="none"/>
-        </w:rPr>
-      </w:pPr>
-      <w:r>
-        <w:rPr>
-          <w:rFonts w:ascii="Times New Roman" w:eastAsia="Times New Roman" w:hAnsi="Times New Roman" w:cs="Times New Roman"/>
+        <w:spacing w:before="100" w:beforeAutospacing="1" w:after="100" w:afterAutospacing="1" w:line="276" w:lineRule="auto"/>
+        <w:rPr>
+          <w:rFonts w:eastAsia="Times New Roman" w:cs="Times New Roman"/>
+          <w:kern w:val="0"/>
+          <w:lang w:eastAsia="es-ES_tradnl"/>
+          <w14:ligatures w14:val="none"/>
+        </w:rPr>
+      </w:pPr>
+      <w:r>
+        <w:rPr>
+          <w:rFonts w:eastAsia="Times New Roman" w:cs="Times New Roman"/>
           <w:i/>
           <w:iCs/>
           <w:kern w:val="0"/>
@@ -1418,7 +1367,7 @@
       </w:r>
       <w:r>
         <w:rPr>
-          <w:rFonts w:ascii="Times New Roman" w:eastAsia="Times New Roman" w:hAnsi="Times New Roman" w:cs="Times New Roman"/>
+          <w:rFonts w:eastAsia="Times New Roman" w:cs="Times New Roman"/>
           <w:kern w:val="0"/>
           <w:lang w:eastAsia="es-ES_tradnl"/>
           <w14:ligatures w14:val="none"/>
@@ -1428,7 +1377,7 @@
       <w:proofErr w:type="spellStart"/>
       <w:r>
         <w:rPr>
-          <w:rFonts w:ascii="Times New Roman" w:eastAsia="Times New Roman" w:hAnsi="Times New Roman" w:cs="Times New Roman"/>
+          <w:rFonts w:eastAsia="Times New Roman" w:cs="Times New Roman"/>
           <w:kern w:val="0"/>
           <w:lang w:eastAsia="es-ES_tradnl"/>
           <w14:ligatures w14:val="none"/>
@@ -1438,7 +1387,7 @@
       <w:proofErr w:type="spellEnd"/>
       <w:r>
         <w:rPr>
-          <w:rFonts w:ascii="Times New Roman" w:eastAsia="Times New Roman" w:hAnsi="Times New Roman" w:cs="Times New Roman"/>
+          <w:rFonts w:eastAsia="Times New Roman" w:cs="Times New Roman"/>
           <w:kern w:val="0"/>
           <w:lang w:eastAsia="es-ES_tradnl"/>
           <w14:ligatures w14:val="none"/>
@@ -1452,17 +1401,17 @@
           <w:ilvl w:val="1"/>
           <w:numId w:val="2"/>
         </w:numPr>
-        <w:spacing w:before="100" w:beforeAutospacing="1" w:after="100" w:afterAutospacing="1"/>
-        <w:rPr>
-          <w:rFonts w:ascii="Times New Roman" w:eastAsia="Times New Roman" w:hAnsi="Times New Roman" w:cs="Times New Roman"/>
-          <w:kern w:val="0"/>
-          <w:lang w:eastAsia="es-ES_tradnl"/>
-          <w14:ligatures w14:val="none"/>
-        </w:rPr>
-      </w:pPr>
-      <w:r>
-        <w:rPr>
-          <w:rFonts w:ascii="Times New Roman" w:eastAsia="Times New Roman" w:hAnsi="Times New Roman" w:cs="Times New Roman"/>
+        <w:spacing w:before="100" w:beforeAutospacing="1" w:after="100" w:afterAutospacing="1" w:line="276" w:lineRule="auto"/>
+        <w:rPr>
+          <w:rFonts w:eastAsia="Times New Roman" w:cs="Times New Roman"/>
+          <w:kern w:val="0"/>
+          <w:lang w:eastAsia="es-ES_tradnl"/>
+          <w14:ligatures w14:val="none"/>
+        </w:rPr>
+      </w:pPr>
+      <w:r>
+        <w:rPr>
+          <w:rFonts w:eastAsia="Times New Roman" w:cs="Times New Roman"/>
           <w:i/>
           <w:iCs/>
           <w:kern w:val="0"/>
@@ -1473,7 +1422,7 @@
       </w:r>
       <w:r>
         <w:rPr>
-          <w:rFonts w:ascii="Times New Roman" w:eastAsia="Times New Roman" w:hAnsi="Times New Roman" w:cs="Times New Roman"/>
+          <w:rFonts w:eastAsia="Times New Roman" w:cs="Times New Roman"/>
           <w:kern w:val="0"/>
           <w:lang w:eastAsia="es-ES_tradnl"/>
           <w14:ligatures w14:val="none"/>
@@ -1487,35 +1436,32 @@
           <w:ilvl w:val="0"/>
           <w:numId w:val="2"/>
         </w:numPr>
-        <w:spacing w:before="100" w:beforeAutospacing="1" w:after="100" w:afterAutospacing="1"/>
-        <w:rPr>
-          <w:rFonts w:ascii="Times New Roman" w:eastAsia="Times New Roman" w:hAnsi="Times New Roman" w:cs="Times New Roman"/>
-          <w:kern w:val="0"/>
-          <w:lang w:eastAsia="es-ES_tradnl"/>
-          <w14:ligatures w14:val="none"/>
-        </w:rPr>
-      </w:pPr>
-      <w:r>
-        <w:rPr>
-          <w:rFonts w:ascii="Times New Roman" w:eastAsia="Times New Roman" w:hAnsi="Times New Roman" w:cs="Times New Roman"/>
+        <w:spacing w:before="100" w:beforeAutospacing="1" w:after="100" w:afterAutospacing="1" w:line="276" w:lineRule="auto"/>
+        <w:rPr>
+          <w:rFonts w:eastAsia="Times New Roman" w:cs="Times New Roman"/>
+          <w:kern w:val="0"/>
+          <w:lang w:eastAsia="es-ES_tradnl"/>
+          <w14:ligatures w14:val="none"/>
+        </w:rPr>
+      </w:pPr>
+      <w:r>
+        <w:rPr>
+          <w:rFonts w:eastAsia="Times New Roman" w:cs="Times New Roman"/>
           <w:b/>
           <w:bCs/>
           <w:kern w:val="0"/>
           <w:lang w:eastAsia="es-ES_tradnl"/>
           <w14:ligatures w14:val="none"/>
         </w:rPr>
-        <w:lastRenderedPageBreak/>
         <w:t xml:space="preserve">Implementar </w:t>
       </w:r>
       <w:proofErr w:type="spellStart"/>
       <w:r>
         <w:rPr>
-          <w:rFonts w:ascii="Courier New" w:eastAsia="Times New Roman" w:hAnsi="Courier New" w:cs="Courier New"/>
+          <w:rFonts w:eastAsia="Times New Roman" w:cs="Courier New"/>
           <w:b/>
           <w:bCs/>
           <w:kern w:val="0"/>
-          <w:sz w:val="20"/>
-          <w:szCs w:val="20"/>
           <w:lang w:eastAsia="es-ES_tradnl"/>
           <w14:ligatures w14:val="none"/>
         </w:rPr>
@@ -1529,17 +1475,17 @@
           <w:ilvl w:val="1"/>
           <w:numId w:val="2"/>
         </w:numPr>
-        <w:spacing w:before="100" w:beforeAutospacing="1" w:after="100" w:afterAutospacing="1"/>
-        <w:rPr>
-          <w:rFonts w:ascii="Times New Roman" w:eastAsia="Times New Roman" w:hAnsi="Times New Roman" w:cs="Times New Roman"/>
-          <w:kern w:val="0"/>
-          <w:lang w:eastAsia="es-ES_tradnl"/>
-          <w14:ligatures w14:val="none"/>
-        </w:rPr>
-      </w:pPr>
-      <w:r>
-        <w:rPr>
-          <w:rFonts w:ascii="Times New Roman" w:eastAsia="Times New Roman" w:hAnsi="Times New Roman" w:cs="Times New Roman"/>
+        <w:spacing w:before="100" w:beforeAutospacing="1" w:after="100" w:afterAutospacing="1" w:line="276" w:lineRule="auto"/>
+        <w:rPr>
+          <w:rFonts w:eastAsia="Times New Roman" w:cs="Times New Roman"/>
+          <w:kern w:val="0"/>
+          <w:lang w:eastAsia="es-ES_tradnl"/>
+          <w14:ligatures w14:val="none"/>
+        </w:rPr>
+      </w:pPr>
+      <w:r>
+        <w:rPr>
+          <w:rFonts w:eastAsia="Times New Roman" w:cs="Times New Roman"/>
           <w:kern w:val="0"/>
           <w:lang w:eastAsia="es-ES_tradnl"/>
           <w14:ligatures w14:val="none"/>
@@ -1553,17 +1499,17 @@
           <w:ilvl w:val="1"/>
           <w:numId w:val="2"/>
         </w:numPr>
-        <w:spacing w:before="100" w:beforeAutospacing="1" w:after="100" w:afterAutospacing="1"/>
-        <w:rPr>
-          <w:rFonts w:ascii="Times New Roman" w:eastAsia="Times New Roman" w:hAnsi="Times New Roman" w:cs="Times New Roman"/>
-          <w:kern w:val="0"/>
-          <w:lang w:eastAsia="es-ES_tradnl"/>
-          <w14:ligatures w14:val="none"/>
-        </w:rPr>
-      </w:pPr>
-      <w:r>
-        <w:rPr>
-          <w:rFonts w:ascii="Times New Roman" w:eastAsia="Times New Roman" w:hAnsi="Times New Roman" w:cs="Times New Roman"/>
+        <w:spacing w:before="100" w:beforeAutospacing="1" w:after="100" w:afterAutospacing="1" w:line="276" w:lineRule="auto"/>
+        <w:rPr>
+          <w:rFonts w:eastAsia="Times New Roman" w:cs="Times New Roman"/>
+          <w:kern w:val="0"/>
+          <w:lang w:eastAsia="es-ES_tradnl"/>
+          <w14:ligatures w14:val="none"/>
+        </w:rPr>
+      </w:pPr>
+      <w:r>
+        <w:rPr>
+          <w:rFonts w:eastAsia="Times New Roman" w:cs="Times New Roman"/>
           <w:i/>
           <w:iCs/>
           <w:kern w:val="0"/>
@@ -1574,7 +1520,7 @@
       </w:r>
       <w:r>
         <w:rPr>
-          <w:rFonts w:ascii="Times New Roman" w:eastAsia="Times New Roman" w:hAnsi="Times New Roman" w:cs="Times New Roman"/>
+          <w:rFonts w:eastAsia="Times New Roman" w:cs="Times New Roman"/>
           <w:kern w:val="0"/>
           <w:lang w:eastAsia="es-ES_tradnl"/>
           <w14:ligatures w14:val="none"/>
@@ -1584,7 +1530,7 @@
       <w:proofErr w:type="spellStart"/>
       <w:r>
         <w:rPr>
-          <w:rFonts w:ascii="Times New Roman" w:eastAsia="Times New Roman" w:hAnsi="Times New Roman" w:cs="Times New Roman"/>
+          <w:rFonts w:eastAsia="Times New Roman" w:cs="Times New Roman"/>
           <w:kern w:val="0"/>
           <w:lang w:eastAsia="es-ES_tradnl"/>
           <w14:ligatures w14:val="none"/>
@@ -1594,7 +1540,7 @@
       <w:proofErr w:type="spellEnd"/>
       <w:r>
         <w:rPr>
-          <w:rFonts w:ascii="Times New Roman" w:eastAsia="Times New Roman" w:hAnsi="Times New Roman" w:cs="Times New Roman"/>
+          <w:rFonts w:eastAsia="Times New Roman" w:cs="Times New Roman"/>
           <w:kern w:val="0"/>
           <w:lang w:eastAsia="es-ES_tradnl"/>
           <w14:ligatures w14:val="none"/>
@@ -1608,17 +1554,17 @@
           <w:ilvl w:val="1"/>
           <w:numId w:val="2"/>
         </w:numPr>
-        <w:spacing w:before="100" w:beforeAutospacing="1" w:after="100" w:afterAutospacing="1"/>
-        <w:rPr>
-          <w:rFonts w:ascii="Times New Roman" w:eastAsia="Times New Roman" w:hAnsi="Times New Roman" w:cs="Times New Roman"/>
-          <w:kern w:val="0"/>
-          <w:lang w:eastAsia="es-ES_tradnl"/>
-          <w14:ligatures w14:val="none"/>
-        </w:rPr>
-      </w:pPr>
-      <w:r>
-        <w:rPr>
-          <w:rFonts w:ascii="Times New Roman" w:eastAsia="Times New Roman" w:hAnsi="Times New Roman" w:cs="Times New Roman"/>
+        <w:spacing w:before="100" w:beforeAutospacing="1" w:after="100" w:afterAutospacing="1" w:line="276" w:lineRule="auto"/>
+        <w:rPr>
+          <w:rFonts w:eastAsia="Times New Roman" w:cs="Times New Roman"/>
+          <w:kern w:val="0"/>
+          <w:lang w:eastAsia="es-ES_tradnl"/>
+          <w14:ligatures w14:val="none"/>
+        </w:rPr>
+      </w:pPr>
+      <w:r>
+        <w:rPr>
+          <w:rFonts w:eastAsia="Times New Roman" w:cs="Times New Roman"/>
           <w:i/>
           <w:iCs/>
           <w:kern w:val="0"/>
@@ -1629,7 +1575,7 @@
       </w:r>
       <w:r>
         <w:rPr>
-          <w:rFonts w:ascii="Times New Roman" w:eastAsia="Times New Roman" w:hAnsi="Times New Roman" w:cs="Times New Roman"/>
+          <w:rFonts w:eastAsia="Times New Roman" w:cs="Times New Roman"/>
           <w:kern w:val="0"/>
           <w:lang w:eastAsia="es-ES_tradnl"/>
           <w14:ligatures w14:val="none"/>
@@ -1640,10 +1586,8 @@
       <w:proofErr w:type="gramStart"/>
       <w:r>
         <w:rPr>
-          <w:rFonts w:ascii="Courier New" w:eastAsia="Times New Roman" w:hAnsi="Courier New" w:cs="Courier New"/>
-          <w:kern w:val="0"/>
-          <w:sz w:val="20"/>
-          <w:szCs w:val="20"/>
+          <w:rFonts w:eastAsia="Times New Roman" w:cs="Courier New"/>
+          <w:kern w:val="0"/>
           <w:lang w:eastAsia="es-ES_tradnl"/>
           <w14:ligatures w14:val="none"/>
         </w:rPr>
@@ -1653,7 +1597,7 @@
       <w:proofErr w:type="gramEnd"/>
       <w:r>
         <w:rPr>
-          <w:rFonts w:ascii="Times New Roman" w:eastAsia="Times New Roman" w:hAnsi="Times New Roman" w:cs="Times New Roman"/>
+          <w:rFonts w:eastAsia="Times New Roman" w:cs="Times New Roman"/>
           <w:kern w:val="0"/>
           <w:lang w:eastAsia="es-ES_tradnl"/>
           <w14:ligatures w14:val="none"/>
@@ -1667,18 +1611,18 @@
           <w:ilvl w:val="0"/>
           <w:numId w:val="2"/>
         </w:numPr>
-        <w:spacing w:before="100" w:beforeAutospacing="1" w:after="100" w:afterAutospacing="1"/>
-        <w:rPr>
-          <w:rFonts w:ascii="Times New Roman" w:eastAsia="Times New Roman" w:hAnsi="Times New Roman" w:cs="Times New Roman"/>
-          <w:kern w:val="0"/>
-          <w:lang w:eastAsia="es-ES_tradnl"/>
-          <w14:ligatures w14:val="none"/>
-        </w:rPr>
-      </w:pPr>
-      <w:proofErr w:type="spellStart"/>
-      <w:r>
-        <w:rPr>
-          <w:rFonts w:ascii="Times New Roman" w:eastAsia="Times New Roman" w:hAnsi="Times New Roman" w:cs="Times New Roman"/>
+        <w:spacing w:before="100" w:beforeAutospacing="1" w:after="100" w:afterAutospacing="1" w:line="276" w:lineRule="auto"/>
+        <w:rPr>
+          <w:rFonts w:eastAsia="Times New Roman" w:cs="Times New Roman"/>
+          <w:kern w:val="0"/>
+          <w:lang w:eastAsia="es-ES_tradnl"/>
+          <w14:ligatures w14:val="none"/>
+        </w:rPr>
+      </w:pPr>
+      <w:proofErr w:type="spellStart"/>
+      <w:r>
+        <w:rPr>
+          <w:rFonts w:eastAsia="Times New Roman" w:cs="Times New Roman"/>
           <w:b/>
           <w:bCs/>
           <w:kern w:val="0"/>
@@ -1690,7 +1634,7 @@
       <w:proofErr w:type="spellEnd"/>
       <w:r>
         <w:rPr>
-          <w:rFonts w:ascii="Times New Roman" w:eastAsia="Times New Roman" w:hAnsi="Times New Roman" w:cs="Times New Roman"/>
+          <w:rFonts w:eastAsia="Times New Roman" w:cs="Times New Roman"/>
           <w:b/>
           <w:bCs/>
           <w:kern w:val="0"/>
@@ -1706,17 +1650,17 @@
           <w:ilvl w:val="1"/>
           <w:numId w:val="2"/>
         </w:numPr>
-        <w:spacing w:before="100" w:beforeAutospacing="1" w:after="100" w:afterAutospacing="1"/>
-        <w:rPr>
-          <w:rFonts w:ascii="Times New Roman" w:eastAsia="Times New Roman" w:hAnsi="Times New Roman" w:cs="Times New Roman"/>
-          <w:kern w:val="0"/>
-          <w:lang w:eastAsia="es-ES_tradnl"/>
-          <w14:ligatures w14:val="none"/>
-        </w:rPr>
-      </w:pPr>
-      <w:r>
-        <w:rPr>
-          <w:rFonts w:ascii="Times New Roman" w:eastAsia="Times New Roman" w:hAnsi="Times New Roman" w:cs="Times New Roman"/>
+        <w:spacing w:before="100" w:beforeAutospacing="1" w:after="100" w:afterAutospacing="1" w:line="276" w:lineRule="auto"/>
+        <w:rPr>
+          <w:rFonts w:eastAsia="Times New Roman" w:cs="Times New Roman"/>
+          <w:kern w:val="0"/>
+          <w:lang w:eastAsia="es-ES_tradnl"/>
+          <w14:ligatures w14:val="none"/>
+        </w:rPr>
+      </w:pPr>
+      <w:r>
+        <w:rPr>
+          <w:rFonts w:eastAsia="Times New Roman" w:cs="Times New Roman"/>
           <w:kern w:val="0"/>
           <w:lang w:eastAsia="es-ES_tradnl"/>
           <w14:ligatures w14:val="none"/>
@@ -1726,7 +1670,7 @@
       <w:proofErr w:type="spellStart"/>
       <w:r>
         <w:rPr>
-          <w:rFonts w:ascii="Times New Roman" w:eastAsia="Times New Roman" w:hAnsi="Times New Roman" w:cs="Times New Roman"/>
+          <w:rFonts w:eastAsia="Times New Roman" w:cs="Times New Roman"/>
           <w:kern w:val="0"/>
           <w:lang w:eastAsia="es-ES_tradnl"/>
           <w14:ligatures w14:val="none"/>
@@ -1736,7 +1680,7 @@
       <w:proofErr w:type="spellEnd"/>
       <w:r>
         <w:rPr>
-          <w:rFonts w:ascii="Times New Roman" w:eastAsia="Times New Roman" w:hAnsi="Times New Roman" w:cs="Times New Roman"/>
+          <w:rFonts w:eastAsia="Times New Roman" w:cs="Times New Roman"/>
           <w:kern w:val="0"/>
           <w:lang w:eastAsia="es-ES_tradnl"/>
           <w14:ligatures w14:val="none"/>
@@ -1746,10 +1690,8 @@
       <w:proofErr w:type="spellStart"/>
       <w:r>
         <w:rPr>
-          <w:rFonts w:ascii="Courier New" w:eastAsia="Times New Roman" w:hAnsi="Courier New" w:cs="Courier New"/>
-          <w:kern w:val="0"/>
-          <w:sz w:val="20"/>
-          <w:szCs w:val="20"/>
+          <w:rFonts w:eastAsia="Times New Roman" w:cs="Courier New"/>
+          <w:kern w:val="0"/>
           <w:lang w:eastAsia="es-ES_tradnl"/>
           <w14:ligatures w14:val="none"/>
         </w:rPr>
@@ -1758,7 +1700,7 @@
       <w:proofErr w:type="spellEnd"/>
       <w:r>
         <w:rPr>
-          <w:rFonts w:ascii="Times New Roman" w:eastAsia="Times New Roman" w:hAnsi="Times New Roman" w:cs="Times New Roman"/>
+          <w:rFonts w:eastAsia="Times New Roman" w:cs="Times New Roman"/>
           <w:kern w:val="0"/>
           <w:lang w:eastAsia="es-ES_tradnl"/>
           <w14:ligatures w14:val="none"/>
@@ -1768,10 +1710,8 @@
       <w:proofErr w:type="spellStart"/>
       <w:r>
         <w:rPr>
-          <w:rFonts w:ascii="Courier New" w:eastAsia="Times New Roman" w:hAnsi="Courier New" w:cs="Courier New"/>
-          <w:kern w:val="0"/>
-          <w:sz w:val="20"/>
-          <w:szCs w:val="20"/>
+          <w:rFonts w:eastAsia="Times New Roman" w:cs="Courier New"/>
+          <w:kern w:val="0"/>
           <w:lang w:eastAsia="es-ES_tradnl"/>
           <w14:ligatures w14:val="none"/>
         </w:rPr>
@@ -1780,7 +1720,7 @@
       <w:proofErr w:type="spellEnd"/>
       <w:r>
         <w:rPr>
-          <w:rFonts w:ascii="Times New Roman" w:eastAsia="Times New Roman" w:hAnsi="Times New Roman" w:cs="Times New Roman"/>
+          <w:rFonts w:eastAsia="Times New Roman" w:cs="Times New Roman"/>
           <w:kern w:val="0"/>
           <w:lang w:eastAsia="es-ES_tradnl"/>
           <w14:ligatures w14:val="none"/>
@@ -1790,10 +1730,8 @@
       <w:proofErr w:type="spellStart"/>
       <w:r>
         <w:rPr>
-          <w:rFonts w:ascii="Courier New" w:eastAsia="Times New Roman" w:hAnsi="Courier New" w:cs="Courier New"/>
-          <w:kern w:val="0"/>
-          <w:sz w:val="20"/>
-          <w:szCs w:val="20"/>
+          <w:rFonts w:eastAsia="Times New Roman" w:cs="Courier New"/>
+          <w:kern w:val="0"/>
           <w:lang w:eastAsia="es-ES_tradnl"/>
           <w14:ligatures w14:val="none"/>
         </w:rPr>
@@ -1802,7 +1740,7 @@
       <w:proofErr w:type="spellEnd"/>
       <w:r>
         <w:rPr>
-          <w:rFonts w:ascii="Times New Roman" w:eastAsia="Times New Roman" w:hAnsi="Times New Roman" w:cs="Times New Roman"/>
+          <w:rFonts w:eastAsia="Times New Roman" w:cs="Times New Roman"/>
           <w:kern w:val="0"/>
           <w:lang w:eastAsia="es-ES_tradnl"/>
           <w14:ligatures w14:val="none"/>
@@ -1812,7 +1750,7 @@
       <w:proofErr w:type="spellStart"/>
       <w:r>
         <w:rPr>
-          <w:rFonts w:ascii="Times New Roman" w:eastAsia="Times New Roman" w:hAnsi="Times New Roman" w:cs="Times New Roman"/>
+          <w:rFonts w:eastAsia="Times New Roman" w:cs="Times New Roman"/>
           <w:kern w:val="0"/>
           <w:lang w:eastAsia="es-ES_tradnl"/>
           <w14:ligatures w14:val="none"/>
@@ -1822,7 +1760,29 @@
       <w:proofErr w:type="spellEnd"/>
       <w:r>
         <w:rPr>
-          <w:rFonts w:ascii="Times New Roman" w:eastAsia="Times New Roman" w:hAnsi="Times New Roman" w:cs="Times New Roman"/>
+          <w:rFonts w:eastAsia="Times New Roman" w:cs="Times New Roman"/>
+          <w:kern w:val="0"/>
+          <w:lang w:eastAsia="es-ES_tradnl"/>
+          <w14:ligatures w14:val="none"/>
+        </w:rPr>
+        <w:t xml:space="preserve"> o </w:t>
+      </w:r>
+      <w:proofErr w:type="spellStart"/>
+      <w:proofErr w:type="gramStart"/>
+      <w:r>
+        <w:rPr>
+          <w:rFonts w:eastAsia="Times New Roman" w:cs="Times New Roman"/>
+          <w:kern w:val="0"/>
+          <w:lang w:eastAsia="es-ES_tradnl"/>
+          <w14:ligatures w14:val="none"/>
+        </w:rPr>
+        <w:t>test.http</w:t>
+      </w:r>
+      <w:proofErr w:type="spellEnd"/>
+      <w:proofErr w:type="gramEnd"/>
+      <w:r>
+        <w:rPr>
+          <w:rFonts w:eastAsia="Times New Roman" w:cs="Times New Roman"/>
           <w:kern w:val="0"/>
           <w:lang w:eastAsia="es-ES_tradnl"/>
           <w14:ligatures w14:val="none"/>
@@ -1836,17 +1796,17 @@
           <w:ilvl w:val="1"/>
           <w:numId w:val="2"/>
         </w:numPr>
-        <w:spacing w:before="100" w:beforeAutospacing="1" w:after="100" w:afterAutospacing="1"/>
-        <w:rPr>
-          <w:rFonts w:ascii="Times New Roman" w:eastAsia="Times New Roman" w:hAnsi="Times New Roman" w:cs="Times New Roman"/>
-          <w:kern w:val="0"/>
-          <w:lang w:eastAsia="es-ES_tradnl"/>
-          <w14:ligatures w14:val="none"/>
-        </w:rPr>
-      </w:pPr>
-      <w:r>
-        <w:rPr>
-          <w:rFonts w:ascii="Times New Roman" w:eastAsia="Times New Roman" w:hAnsi="Times New Roman" w:cs="Times New Roman"/>
+        <w:spacing w:before="100" w:beforeAutospacing="1" w:after="100" w:afterAutospacing="1" w:line="276" w:lineRule="auto"/>
+        <w:rPr>
+          <w:rFonts w:eastAsia="Times New Roman" w:cs="Times New Roman"/>
+          <w:kern w:val="0"/>
+          <w:lang w:eastAsia="es-ES_tradnl"/>
+          <w14:ligatures w14:val="none"/>
+        </w:rPr>
+      </w:pPr>
+      <w:r>
+        <w:rPr>
+          <w:rFonts w:eastAsia="Times New Roman" w:cs="Times New Roman"/>
           <w:i/>
           <w:iCs/>
           <w:kern w:val="0"/>
@@ -1857,7 +1817,7 @@
       </w:r>
       <w:r>
         <w:rPr>
-          <w:rFonts w:ascii="Times New Roman" w:eastAsia="Times New Roman" w:hAnsi="Times New Roman" w:cs="Times New Roman"/>
+          <w:rFonts w:eastAsia="Times New Roman" w:cs="Times New Roman"/>
           <w:kern w:val="0"/>
           <w:lang w:eastAsia="es-ES_tradnl"/>
           <w14:ligatures w14:val="none"/>
@@ -1867,7 +1827,7 @@
       <w:proofErr w:type="spellStart"/>
       <w:r>
         <w:rPr>
-          <w:rFonts w:ascii="Times New Roman" w:eastAsia="Times New Roman" w:hAnsi="Times New Roman" w:cs="Times New Roman"/>
+          <w:rFonts w:eastAsia="Times New Roman" w:cs="Times New Roman"/>
           <w:kern w:val="0"/>
           <w:lang w:eastAsia="es-ES_tradnl"/>
           <w14:ligatures w14:val="none"/>
@@ -1877,7 +1837,7 @@
       <w:proofErr w:type="spellEnd"/>
       <w:r>
         <w:rPr>
-          <w:rFonts w:ascii="Times New Roman" w:eastAsia="Times New Roman" w:hAnsi="Times New Roman" w:cs="Times New Roman"/>
+          <w:rFonts w:eastAsia="Times New Roman" w:cs="Times New Roman"/>
           <w:kern w:val="0"/>
           <w:lang w:eastAsia="es-ES_tradnl"/>
           <w14:ligatures w14:val="none"/>
@@ -1891,17 +1851,15 @@
           <w:ilvl w:val="1"/>
           <w:numId w:val="2"/>
         </w:numPr>
-        <w:spacing w:before="100" w:beforeAutospacing="1" w:after="100" w:afterAutospacing="1"/>
-        <w:rPr>
-          <w:rFonts w:ascii="Times New Roman" w:eastAsia="Times New Roman" w:hAnsi="Times New Roman" w:cs="Times New Roman"/>
-          <w:kern w:val="0"/>
-          <w:lang w:eastAsia="es-ES_tradnl"/>
-          <w14:ligatures w14:val="none"/>
-        </w:rPr>
-      </w:pPr>
-      <w:r>
-        <w:rPr>
-          <w:rFonts w:ascii="Times New Roman" w:eastAsia="Times New Roman" w:hAnsi="Times New Roman" w:cs="Times New Roman"/>
+        <w:spacing w:before="100" w:beforeAutospacing="1" w:after="100" w:afterAutospacing="1" w:line="276" w:lineRule="auto"/>
+        <w:rPr>
+          <w:rFonts w:eastAsia="Times New Roman" w:cs="Times New Roman"/>
+          <w:lang w:eastAsia="es-ES_tradnl"/>
+        </w:rPr>
+      </w:pPr>
+      <w:r>
+        <w:rPr>
+          <w:rFonts w:eastAsia="Times New Roman" w:cs="Times New Roman"/>
           <w:i/>
           <w:iCs/>
           <w:kern w:val="0"/>
@@ -1912,46 +1870,42 @@
       </w:r>
       <w:r>
         <w:rPr>
-          <w:rFonts w:ascii="Times New Roman" w:eastAsia="Times New Roman" w:hAnsi="Times New Roman" w:cs="Times New Roman"/>
-          <w:kern w:val="0"/>
-          <w:lang w:eastAsia="es-ES_tradnl"/>
-          <w14:ligatures w14:val="none"/>
-        </w:rPr>
-        <w:t xml:space="preserve"> Todas las rutas devuelven respuestas JSON válidas.</w:t>
-      </w:r>
-    </w:p>
-    <w:p>
-      <w:pPr>
-        <w:spacing w:before="100" w:beforeAutospacing="1" w:after="100" w:afterAutospacing="1"/>
-        <w:rPr>
-          <w:rFonts w:ascii="Times New Roman" w:eastAsia="Times New Roman" w:hAnsi="Times New Roman" w:cs="Times New Roman"/>
-          <w:lang w:eastAsia="es-ES_tradnl"/>
-        </w:rPr>
-      </w:pPr>
-    </w:p>
-    <w:p>
-      <w:pPr>
-        <w:spacing w:before="100" w:beforeAutospacing="1" w:after="100" w:afterAutospacing="1"/>
+          <w:rFonts w:eastAsia="Times New Roman" w:cs="Times New Roman"/>
+          <w:kern w:val="0"/>
+          <w:lang w:eastAsia="es-ES_tradnl"/>
+          <w14:ligatures w14:val="none"/>
+        </w:rPr>
+        <w:t xml:space="preserve"> </w:t>
+      </w:r>
+      <w:r>
+        <w:rPr>
+          <w:rFonts w:eastAsia="Times New Roman" w:cs="Times New Roman"/>
+          <w:kern w:val="0"/>
+          <w:lang w:eastAsia="es-ES_tradnl"/>
+          <w14:ligatures w14:val="none"/>
+        </w:rPr>
+        <w:t>Las tres rutas devuelven respuestas JSON válidas, con datos coherentes y formato correcto.</w:t>
+      </w:r>
+    </w:p>
+    <w:p>
+      <w:pPr>
+        <w:spacing w:before="100" w:beforeAutospacing="1" w:after="100" w:afterAutospacing="1" w:line="276" w:lineRule="auto"/>
         <w:outlineLvl w:val="1"/>
         <w:rPr>
-          <w:rFonts w:ascii="Times New Roman" w:eastAsia="Times New Roman" w:hAnsi="Times New Roman" w:cs="Times New Roman"/>
+          <w:rFonts w:eastAsia="Times New Roman" w:cs="Times New Roman"/>
           <w:b/>
           <w:bCs/>
           <w:kern w:val="0"/>
-          <w:sz w:val="36"/>
-          <w:szCs w:val="36"/>
-          <w:lang w:eastAsia="es-ES_tradnl"/>
-          <w14:ligatures w14:val="none"/>
-        </w:rPr>
-      </w:pPr>
-      <w:r>
-        <w:rPr>
-          <w:rFonts w:ascii="Times New Roman" w:eastAsia="Times New Roman" w:hAnsi="Times New Roman" w:cs="Times New Roman"/>
+          <w:lang w:eastAsia="es-ES_tradnl"/>
+          <w14:ligatures w14:val="none"/>
+        </w:rPr>
+      </w:pPr>
+      <w:r>
+        <w:rPr>
+          <w:rFonts w:eastAsia="Times New Roman" w:cs="Times New Roman"/>
           <w:b/>
           <w:bCs/>
           <w:kern w:val="0"/>
-          <w:sz w:val="36"/>
-          <w:szCs w:val="36"/>
           <w:lang w:eastAsia="es-ES_tradnl"/>
           <w14:ligatures w14:val="none"/>
         </w:rPr>
@@ -1960,17 +1914,17 @@
     </w:p>
     <w:p>
       <w:pPr>
-        <w:spacing w:before="100" w:beforeAutospacing="1" w:after="100" w:afterAutospacing="1"/>
-        <w:rPr>
-          <w:rFonts w:ascii="Times New Roman" w:eastAsia="Times New Roman" w:hAnsi="Times New Roman" w:cs="Times New Roman"/>
-          <w:kern w:val="0"/>
-          <w:lang w:eastAsia="es-ES_tradnl"/>
-          <w14:ligatures w14:val="none"/>
-        </w:rPr>
-      </w:pPr>
-      <w:r>
-        <w:rPr>
-          <w:rFonts w:ascii="Times New Roman" w:eastAsia="Times New Roman" w:hAnsi="Times New Roman" w:cs="Times New Roman"/>
+        <w:spacing w:before="100" w:beforeAutospacing="1" w:after="100" w:afterAutospacing="1" w:line="276" w:lineRule="auto"/>
+        <w:rPr>
+          <w:rFonts w:eastAsia="Times New Roman" w:cs="Times New Roman"/>
+          <w:kern w:val="0"/>
+          <w:lang w:eastAsia="es-ES_tradnl"/>
+          <w14:ligatures w14:val="none"/>
+        </w:rPr>
+      </w:pPr>
+      <w:r>
+        <w:rPr>
+          <w:rFonts w:eastAsia="Times New Roman" w:cs="Times New Roman"/>
           <w:b/>
           <w:bCs/>
           <w:kern w:val="0"/>
@@ -1981,7 +1935,7 @@
       </w:r>
       <w:r>
         <w:rPr>
-          <w:rFonts w:ascii="Times New Roman" w:eastAsia="Times New Roman" w:hAnsi="Times New Roman" w:cs="Times New Roman"/>
+          <w:rFonts w:eastAsia="Times New Roman" w:cs="Times New Roman"/>
           <w:kern w:val="0"/>
           <w:lang w:eastAsia="es-ES_tradnl"/>
           <w14:ligatures w14:val="none"/>
@@ -1991,27 +1945,23 @@
     </w:p>
     <w:p>
       <w:pPr>
-        <w:spacing w:before="100" w:beforeAutospacing="1" w:after="100" w:afterAutospacing="1"/>
+        <w:spacing w:before="100" w:beforeAutospacing="1" w:after="100" w:afterAutospacing="1" w:line="276" w:lineRule="auto"/>
         <w:outlineLvl w:val="2"/>
         <w:rPr>
-          <w:rFonts w:ascii="Times New Roman" w:eastAsia="Times New Roman" w:hAnsi="Times New Roman" w:cs="Times New Roman"/>
+          <w:rFonts w:eastAsia="Times New Roman" w:cs="Times New Roman"/>
           <w:b/>
           <w:bCs/>
           <w:kern w:val="0"/>
-          <w:sz w:val="27"/>
-          <w:szCs w:val="27"/>
-          <w:lang w:eastAsia="es-ES_tradnl"/>
-          <w14:ligatures w14:val="none"/>
-        </w:rPr>
-      </w:pPr>
-      <w:r>
-        <w:rPr>
-          <w:rFonts w:ascii="Times New Roman" w:eastAsia="Times New Roman" w:hAnsi="Times New Roman" w:cs="Times New Roman"/>
+          <w:lang w:eastAsia="es-ES_tradnl"/>
+          <w14:ligatures w14:val="none"/>
+        </w:rPr>
+      </w:pPr>
+      <w:r>
+        <w:rPr>
+          <w:rFonts w:eastAsia="Times New Roman" w:cs="Times New Roman"/>
           <w:b/>
           <w:bCs/>
           <w:kern w:val="0"/>
-          <w:sz w:val="27"/>
-          <w:szCs w:val="27"/>
           <w:lang w:eastAsia="es-ES_tradnl"/>
           <w14:ligatures w14:val="none"/>
         </w:rPr>
@@ -2020,12 +1970,10 @@
       <w:proofErr w:type="spellStart"/>
       <w:r>
         <w:rPr>
-          <w:rFonts w:ascii="Times New Roman" w:eastAsia="Times New Roman" w:hAnsi="Times New Roman" w:cs="Times New Roman"/>
+          <w:rFonts w:eastAsia="Times New Roman" w:cs="Times New Roman"/>
           <w:b/>
           <w:bCs/>
           <w:kern w:val="0"/>
-          <w:sz w:val="27"/>
-          <w:szCs w:val="27"/>
           <w:lang w:eastAsia="es-ES_tradnl"/>
           <w14:ligatures w14:val="none"/>
         </w:rPr>
@@ -2035,17 +1983,17 @@
     </w:p>
     <w:p>
       <w:pPr>
-        <w:spacing w:before="100" w:beforeAutospacing="1" w:after="100" w:afterAutospacing="1"/>
-        <w:rPr>
-          <w:rFonts w:ascii="Times New Roman" w:eastAsia="Times New Roman" w:hAnsi="Times New Roman" w:cs="Times New Roman"/>
-          <w:kern w:val="0"/>
-          <w:lang w:eastAsia="es-ES_tradnl"/>
-          <w14:ligatures w14:val="none"/>
-        </w:rPr>
-      </w:pPr>
-      <w:r>
-        <w:rPr>
-          <w:rFonts w:ascii="Times New Roman" w:eastAsia="Times New Roman" w:hAnsi="Times New Roman" w:cs="Times New Roman"/>
+        <w:spacing w:before="100" w:beforeAutospacing="1" w:after="100" w:afterAutospacing="1" w:line="276" w:lineRule="auto"/>
+        <w:rPr>
+          <w:rFonts w:eastAsia="Times New Roman" w:cs="Times New Roman"/>
+          <w:kern w:val="0"/>
+          <w:lang w:eastAsia="es-ES_tradnl"/>
+          <w14:ligatures w14:val="none"/>
+        </w:rPr>
+      </w:pPr>
+      <w:r>
+        <w:rPr>
+          <w:rFonts w:eastAsia="Times New Roman" w:cs="Times New Roman"/>
           <w:b/>
           <w:bCs/>
           <w:kern w:val="0"/>
@@ -2061,17 +2009,17 @@
           <w:ilvl w:val="0"/>
           <w:numId w:val="3"/>
         </w:numPr>
-        <w:spacing w:before="100" w:beforeAutospacing="1" w:after="100" w:afterAutospacing="1"/>
-        <w:rPr>
-          <w:rFonts w:ascii="Times New Roman" w:eastAsia="Times New Roman" w:hAnsi="Times New Roman" w:cs="Times New Roman"/>
-          <w:kern w:val="0"/>
-          <w:lang w:eastAsia="es-ES_tradnl"/>
-          <w14:ligatures w14:val="none"/>
-        </w:rPr>
-      </w:pPr>
-      <w:r>
-        <w:rPr>
-          <w:rFonts w:ascii="Times New Roman" w:eastAsia="Times New Roman" w:hAnsi="Times New Roman" w:cs="Times New Roman"/>
+        <w:spacing w:before="100" w:beforeAutospacing="1" w:after="100" w:afterAutospacing="1" w:line="276" w:lineRule="auto"/>
+        <w:rPr>
+          <w:rFonts w:eastAsia="Times New Roman" w:cs="Times New Roman"/>
+          <w:kern w:val="0"/>
+          <w:lang w:eastAsia="es-ES_tradnl"/>
+          <w14:ligatures w14:val="none"/>
+        </w:rPr>
+      </w:pPr>
+      <w:r>
+        <w:rPr>
+          <w:rFonts w:eastAsia="Times New Roman" w:cs="Times New Roman"/>
           <w:b/>
           <w:bCs/>
           <w:kern w:val="0"/>
@@ -2083,12 +2031,10 @@
       <w:proofErr w:type="spellStart"/>
       <w:r>
         <w:rPr>
-          <w:rFonts w:ascii="Courier New" w:eastAsia="Times New Roman" w:hAnsi="Courier New" w:cs="Courier New"/>
+          <w:rFonts w:eastAsia="Times New Roman" w:cs="Courier New"/>
           <w:b/>
           <w:bCs/>
           <w:kern w:val="0"/>
-          <w:sz w:val="20"/>
-          <w:szCs w:val="20"/>
           <w:lang w:eastAsia="es-ES_tradnl"/>
           <w14:ligatures w14:val="none"/>
         </w:rPr>
@@ -2102,17 +2048,17 @@
           <w:ilvl w:val="1"/>
           <w:numId w:val="3"/>
         </w:numPr>
-        <w:spacing w:before="100" w:beforeAutospacing="1" w:after="100" w:afterAutospacing="1"/>
-        <w:rPr>
-          <w:rFonts w:ascii="Times New Roman" w:eastAsia="Times New Roman" w:hAnsi="Times New Roman" w:cs="Times New Roman"/>
-          <w:kern w:val="0"/>
-          <w:lang w:eastAsia="es-ES_tradnl"/>
-          <w14:ligatures w14:val="none"/>
-        </w:rPr>
-      </w:pPr>
-      <w:r>
-        <w:rPr>
-          <w:rFonts w:ascii="Times New Roman" w:eastAsia="Times New Roman" w:hAnsi="Times New Roman" w:cs="Times New Roman"/>
+        <w:spacing w:before="100" w:beforeAutospacing="1" w:after="100" w:afterAutospacing="1" w:line="276" w:lineRule="auto"/>
+        <w:rPr>
+          <w:rFonts w:eastAsia="Times New Roman" w:cs="Times New Roman"/>
+          <w:kern w:val="0"/>
+          <w:lang w:eastAsia="es-ES_tradnl"/>
+          <w14:ligatures w14:val="none"/>
+        </w:rPr>
+      </w:pPr>
+      <w:r>
+        <w:rPr>
+          <w:rFonts w:eastAsia="Times New Roman" w:cs="Times New Roman"/>
           <w:kern w:val="0"/>
           <w:lang w:eastAsia="es-ES_tradnl"/>
           <w14:ligatures w14:val="none"/>
@@ -2123,10 +2069,8 @@
       <w:proofErr w:type="gramStart"/>
       <w:r>
         <w:rPr>
-          <w:rFonts w:ascii="Courier New" w:eastAsia="Times New Roman" w:hAnsi="Courier New" w:cs="Courier New"/>
-          <w:kern w:val="0"/>
-          <w:sz w:val="20"/>
-          <w:szCs w:val="20"/>
+          <w:rFonts w:eastAsia="Times New Roman" w:cs="Courier New"/>
+          <w:kern w:val="0"/>
           <w:lang w:eastAsia="es-ES_tradnl"/>
           <w14:ligatures w14:val="none"/>
         </w:rPr>
@@ -2135,10 +2079,8 @@
       <w:proofErr w:type="spellEnd"/>
       <w:r>
         <w:rPr>
-          <w:rFonts w:ascii="Courier New" w:eastAsia="Times New Roman" w:hAnsi="Courier New" w:cs="Courier New"/>
-          <w:kern w:val="0"/>
-          <w:sz w:val="20"/>
-          <w:szCs w:val="20"/>
+          <w:rFonts w:eastAsia="Times New Roman" w:cs="Courier New"/>
+          <w:kern w:val="0"/>
           <w:lang w:eastAsia="es-ES_tradnl"/>
           <w14:ligatures w14:val="none"/>
         </w:rPr>
@@ -2147,10 +2089,8 @@
       <w:proofErr w:type="gramEnd"/>
       <w:r>
         <w:rPr>
-          <w:rFonts w:ascii="Courier New" w:eastAsia="Times New Roman" w:hAnsi="Courier New" w:cs="Courier New"/>
-          <w:kern w:val="0"/>
-          <w:sz w:val="20"/>
-          <w:szCs w:val="20"/>
+          <w:rFonts w:eastAsia="Times New Roman" w:cs="Courier New"/>
+          <w:kern w:val="0"/>
           <w:lang w:eastAsia="es-ES_tradnl"/>
           <w14:ligatures w14:val="none"/>
         </w:rPr>
@@ -2158,7 +2098,7 @@
       </w:r>
       <w:r>
         <w:rPr>
-          <w:rFonts w:ascii="Times New Roman" w:eastAsia="Times New Roman" w:hAnsi="Times New Roman" w:cs="Times New Roman"/>
+          <w:rFonts w:eastAsia="Times New Roman" w:cs="Times New Roman"/>
           <w:kern w:val="0"/>
           <w:lang w:eastAsia="es-ES_tradnl"/>
           <w14:ligatures w14:val="none"/>
@@ -2169,10 +2109,8 @@
       <w:proofErr w:type="gramStart"/>
       <w:r>
         <w:rPr>
-          <w:rFonts w:ascii="Courier New" w:eastAsia="Times New Roman" w:hAnsi="Courier New" w:cs="Courier New"/>
-          <w:kern w:val="0"/>
-          <w:sz w:val="20"/>
-          <w:szCs w:val="20"/>
+          <w:rFonts w:eastAsia="Times New Roman" w:cs="Courier New"/>
+          <w:kern w:val="0"/>
           <w:lang w:eastAsia="es-ES_tradnl"/>
           <w14:ligatures w14:val="none"/>
         </w:rPr>
@@ -2181,10 +2119,8 @@
       <w:proofErr w:type="spellEnd"/>
       <w:r>
         <w:rPr>
-          <w:rFonts w:ascii="Courier New" w:eastAsia="Times New Roman" w:hAnsi="Courier New" w:cs="Courier New"/>
-          <w:kern w:val="0"/>
-          <w:sz w:val="20"/>
-          <w:szCs w:val="20"/>
+          <w:rFonts w:eastAsia="Times New Roman" w:cs="Courier New"/>
+          <w:kern w:val="0"/>
           <w:lang w:eastAsia="es-ES_tradnl"/>
           <w14:ligatures w14:val="none"/>
         </w:rPr>
@@ -2193,10 +2129,8 @@
       <w:proofErr w:type="gramEnd"/>
       <w:r>
         <w:rPr>
-          <w:rFonts w:ascii="Courier New" w:eastAsia="Times New Roman" w:hAnsi="Courier New" w:cs="Courier New"/>
-          <w:kern w:val="0"/>
-          <w:sz w:val="20"/>
-          <w:szCs w:val="20"/>
+          <w:rFonts w:eastAsia="Times New Roman" w:cs="Courier New"/>
+          <w:kern w:val="0"/>
           <w:lang w:eastAsia="es-ES_tradnl"/>
           <w14:ligatures w14:val="none"/>
         </w:rPr>
@@ -2204,7 +2138,7 @@
       </w:r>
       <w:r>
         <w:rPr>
-          <w:rFonts w:ascii="Times New Roman" w:eastAsia="Times New Roman" w:hAnsi="Times New Roman" w:cs="Times New Roman"/>
+          <w:rFonts w:eastAsia="Times New Roman" w:cs="Times New Roman"/>
           <w:kern w:val="0"/>
           <w:lang w:eastAsia="es-ES_tradnl"/>
           <w14:ligatures w14:val="none"/>
@@ -2215,10 +2149,8 @@
       <w:proofErr w:type="gramStart"/>
       <w:r>
         <w:rPr>
-          <w:rFonts w:ascii="Courier New" w:eastAsia="Times New Roman" w:hAnsi="Courier New" w:cs="Courier New"/>
-          <w:kern w:val="0"/>
-          <w:sz w:val="20"/>
-          <w:szCs w:val="20"/>
+          <w:rFonts w:eastAsia="Times New Roman" w:cs="Courier New"/>
+          <w:kern w:val="0"/>
           <w:lang w:eastAsia="es-ES_tradnl"/>
           <w14:ligatures w14:val="none"/>
         </w:rPr>
@@ -2227,10 +2159,8 @@
       <w:proofErr w:type="spellEnd"/>
       <w:r>
         <w:rPr>
-          <w:rFonts w:ascii="Courier New" w:eastAsia="Times New Roman" w:hAnsi="Courier New" w:cs="Courier New"/>
-          <w:kern w:val="0"/>
-          <w:sz w:val="20"/>
-          <w:szCs w:val="20"/>
+          <w:rFonts w:eastAsia="Times New Roman" w:cs="Courier New"/>
+          <w:kern w:val="0"/>
           <w:lang w:eastAsia="es-ES_tradnl"/>
           <w14:ligatures w14:val="none"/>
         </w:rPr>
@@ -2239,10 +2169,8 @@
       <w:proofErr w:type="gramEnd"/>
       <w:r>
         <w:rPr>
-          <w:rFonts w:ascii="Courier New" w:eastAsia="Times New Roman" w:hAnsi="Courier New" w:cs="Courier New"/>
-          <w:kern w:val="0"/>
-          <w:sz w:val="20"/>
-          <w:szCs w:val="20"/>
+          <w:rFonts w:eastAsia="Times New Roman" w:cs="Courier New"/>
+          <w:kern w:val="0"/>
           <w:lang w:eastAsia="es-ES_tradnl"/>
           <w14:ligatures w14:val="none"/>
         </w:rPr>
@@ -2250,7 +2178,7 @@
       </w:r>
       <w:r>
         <w:rPr>
-          <w:rFonts w:ascii="Times New Roman" w:eastAsia="Times New Roman" w:hAnsi="Times New Roman" w:cs="Times New Roman"/>
+          <w:rFonts w:eastAsia="Times New Roman" w:cs="Times New Roman"/>
           <w:kern w:val="0"/>
           <w:lang w:eastAsia="es-ES_tradnl"/>
           <w14:ligatures w14:val="none"/>
@@ -2261,10 +2189,8 @@
       <w:proofErr w:type="gramStart"/>
       <w:r>
         <w:rPr>
-          <w:rFonts w:ascii="Courier New" w:eastAsia="Times New Roman" w:hAnsi="Courier New" w:cs="Courier New"/>
-          <w:kern w:val="0"/>
-          <w:sz w:val="20"/>
-          <w:szCs w:val="20"/>
+          <w:rFonts w:eastAsia="Times New Roman" w:cs="Courier New"/>
+          <w:kern w:val="0"/>
           <w:lang w:eastAsia="es-ES_tradnl"/>
           <w14:ligatures w14:val="none"/>
         </w:rPr>
@@ -2273,10 +2199,8 @@
       <w:proofErr w:type="spellEnd"/>
       <w:r>
         <w:rPr>
-          <w:rFonts w:ascii="Courier New" w:eastAsia="Times New Roman" w:hAnsi="Courier New" w:cs="Courier New"/>
-          <w:kern w:val="0"/>
-          <w:sz w:val="20"/>
-          <w:szCs w:val="20"/>
+          <w:rFonts w:eastAsia="Times New Roman" w:cs="Courier New"/>
+          <w:kern w:val="0"/>
           <w:lang w:eastAsia="es-ES_tradnl"/>
           <w14:ligatures w14:val="none"/>
         </w:rPr>
@@ -2285,10 +2209,8 @@
       <w:proofErr w:type="gramEnd"/>
       <w:r>
         <w:rPr>
-          <w:rFonts w:ascii="Courier New" w:eastAsia="Times New Roman" w:hAnsi="Courier New" w:cs="Courier New"/>
-          <w:kern w:val="0"/>
-          <w:sz w:val="20"/>
-          <w:szCs w:val="20"/>
+          <w:rFonts w:eastAsia="Times New Roman" w:cs="Courier New"/>
+          <w:kern w:val="0"/>
           <w:lang w:eastAsia="es-ES_tradnl"/>
           <w14:ligatures w14:val="none"/>
         </w:rPr>
@@ -2296,7 +2218,7 @@
       </w:r>
       <w:r>
         <w:rPr>
-          <w:rFonts w:ascii="Times New Roman" w:eastAsia="Times New Roman" w:hAnsi="Times New Roman" w:cs="Times New Roman"/>
+          <w:rFonts w:eastAsia="Times New Roman" w:cs="Times New Roman"/>
           <w:kern w:val="0"/>
           <w:lang w:eastAsia="es-ES_tradnl"/>
           <w14:ligatures w14:val="none"/>
@@ -2310,17 +2232,17 @@
           <w:ilvl w:val="1"/>
           <w:numId w:val="3"/>
         </w:numPr>
-        <w:spacing w:before="100" w:beforeAutospacing="1" w:after="100" w:afterAutospacing="1"/>
-        <w:rPr>
-          <w:rFonts w:ascii="Times New Roman" w:eastAsia="Times New Roman" w:hAnsi="Times New Roman" w:cs="Times New Roman"/>
-          <w:kern w:val="0"/>
-          <w:lang w:eastAsia="es-ES_tradnl"/>
-          <w14:ligatures w14:val="none"/>
-        </w:rPr>
-      </w:pPr>
-      <w:r>
-        <w:rPr>
-          <w:rFonts w:ascii="Times New Roman" w:eastAsia="Times New Roman" w:hAnsi="Times New Roman" w:cs="Times New Roman"/>
+        <w:spacing w:before="100" w:beforeAutospacing="1" w:after="100" w:afterAutospacing="1" w:line="276" w:lineRule="auto"/>
+        <w:rPr>
+          <w:rFonts w:eastAsia="Times New Roman" w:cs="Times New Roman"/>
+          <w:kern w:val="0"/>
+          <w:lang w:eastAsia="es-ES_tradnl"/>
+          <w14:ligatures w14:val="none"/>
+        </w:rPr>
+      </w:pPr>
+      <w:r>
+        <w:rPr>
+          <w:rFonts w:eastAsia="Times New Roman" w:cs="Times New Roman"/>
           <w:kern w:val="0"/>
           <w:lang w:eastAsia="es-ES_tradnl"/>
           <w14:ligatures w14:val="none"/>
@@ -2334,17 +2256,17 @@
           <w:ilvl w:val="1"/>
           <w:numId w:val="3"/>
         </w:numPr>
-        <w:spacing w:before="100" w:beforeAutospacing="1" w:after="100" w:afterAutospacing="1"/>
-        <w:rPr>
-          <w:rFonts w:ascii="Times New Roman" w:eastAsia="Times New Roman" w:hAnsi="Times New Roman" w:cs="Times New Roman"/>
-          <w:kern w:val="0"/>
-          <w:lang w:eastAsia="es-ES_tradnl"/>
-          <w14:ligatures w14:val="none"/>
-        </w:rPr>
-      </w:pPr>
-      <w:r>
-        <w:rPr>
-          <w:rFonts w:ascii="Times New Roman" w:eastAsia="Times New Roman" w:hAnsi="Times New Roman" w:cs="Times New Roman"/>
+        <w:spacing w:before="100" w:beforeAutospacing="1" w:after="100" w:afterAutospacing="1" w:line="276" w:lineRule="auto"/>
+        <w:rPr>
+          <w:rFonts w:eastAsia="Times New Roman" w:cs="Times New Roman"/>
+          <w:kern w:val="0"/>
+          <w:lang w:eastAsia="es-ES_tradnl"/>
+          <w14:ligatures w14:val="none"/>
+        </w:rPr>
+      </w:pPr>
+      <w:r>
+        <w:rPr>
+          <w:rFonts w:eastAsia="Times New Roman" w:cs="Times New Roman"/>
           <w:i/>
           <w:iCs/>
           <w:kern w:val="0"/>
@@ -2355,7 +2277,7 @@
       </w:r>
       <w:r>
         <w:rPr>
-          <w:rFonts w:ascii="Times New Roman" w:eastAsia="Times New Roman" w:hAnsi="Times New Roman" w:cs="Times New Roman"/>
+          <w:rFonts w:eastAsia="Times New Roman" w:cs="Times New Roman"/>
           <w:kern w:val="0"/>
           <w:lang w:eastAsia="es-ES_tradnl"/>
           <w14:ligatures w14:val="none"/>
@@ -2365,7 +2287,7 @@
       <w:proofErr w:type="spellStart"/>
       <w:r>
         <w:rPr>
-          <w:rFonts w:ascii="Times New Roman" w:eastAsia="Times New Roman" w:hAnsi="Times New Roman" w:cs="Times New Roman"/>
+          <w:rFonts w:eastAsia="Times New Roman" w:cs="Times New Roman"/>
           <w:kern w:val="0"/>
           <w:lang w:eastAsia="es-ES_tradnl"/>
           <w14:ligatures w14:val="none"/>
@@ -2375,7 +2297,7 @@
       <w:proofErr w:type="spellEnd"/>
       <w:r>
         <w:rPr>
-          <w:rFonts w:ascii="Times New Roman" w:eastAsia="Times New Roman" w:hAnsi="Times New Roman" w:cs="Times New Roman"/>
+          <w:rFonts w:eastAsia="Times New Roman" w:cs="Times New Roman"/>
           <w:kern w:val="0"/>
           <w:lang w:eastAsia="es-ES_tradnl"/>
           <w14:ligatures w14:val="none"/>
@@ -2389,17 +2311,17 @@
           <w:ilvl w:val="1"/>
           <w:numId w:val="3"/>
         </w:numPr>
-        <w:spacing w:before="100" w:beforeAutospacing="1" w:after="100" w:afterAutospacing="1"/>
-        <w:rPr>
-          <w:rFonts w:ascii="Times New Roman" w:eastAsia="Times New Roman" w:hAnsi="Times New Roman" w:cs="Times New Roman"/>
-          <w:kern w:val="0"/>
-          <w:lang w:eastAsia="es-ES_tradnl"/>
-          <w14:ligatures w14:val="none"/>
-        </w:rPr>
-      </w:pPr>
-      <w:r>
-        <w:rPr>
-          <w:rFonts w:ascii="Times New Roman" w:eastAsia="Times New Roman" w:hAnsi="Times New Roman" w:cs="Times New Roman"/>
+        <w:spacing w:before="100" w:beforeAutospacing="1" w:after="100" w:afterAutospacing="1" w:line="276" w:lineRule="auto"/>
+        <w:rPr>
+          <w:rFonts w:eastAsia="Times New Roman" w:cs="Times New Roman"/>
+          <w:kern w:val="0"/>
+          <w:lang w:eastAsia="es-ES_tradnl"/>
+          <w14:ligatures w14:val="none"/>
+        </w:rPr>
+      </w:pPr>
+      <w:r>
+        <w:rPr>
+          <w:rFonts w:eastAsia="Times New Roman" w:cs="Times New Roman"/>
           <w:i/>
           <w:iCs/>
           <w:kern w:val="0"/>
@@ -2410,7 +2332,7 @@
       </w:r>
       <w:r>
         <w:rPr>
-          <w:rFonts w:ascii="Times New Roman" w:eastAsia="Times New Roman" w:hAnsi="Times New Roman" w:cs="Times New Roman"/>
+          <w:rFonts w:eastAsia="Times New Roman" w:cs="Times New Roman"/>
           <w:kern w:val="0"/>
           <w:lang w:eastAsia="es-ES_tradnl"/>
           <w14:ligatures w14:val="none"/>
@@ -2421,10 +2343,8 @@
       <w:proofErr w:type="gramStart"/>
       <w:r>
         <w:rPr>
-          <w:rFonts w:ascii="Courier New" w:eastAsia="Times New Roman" w:hAnsi="Courier New" w:cs="Courier New"/>
-          <w:kern w:val="0"/>
-          <w:sz w:val="20"/>
-          <w:szCs w:val="20"/>
+          <w:rFonts w:eastAsia="Times New Roman" w:cs="Courier New"/>
+          <w:kern w:val="0"/>
           <w:lang w:eastAsia="es-ES_tradnl"/>
           <w14:ligatures w14:val="none"/>
         </w:rPr>
@@ -2434,7 +2354,7 @@
       <w:proofErr w:type="gramEnd"/>
       <w:r>
         <w:rPr>
-          <w:rFonts w:ascii="Times New Roman" w:eastAsia="Times New Roman" w:hAnsi="Times New Roman" w:cs="Times New Roman"/>
+          <w:rFonts w:eastAsia="Times New Roman" w:cs="Times New Roman"/>
           <w:kern w:val="0"/>
           <w:lang w:eastAsia="es-ES_tradnl"/>
           <w14:ligatures w14:val="none"/>
@@ -2448,17 +2368,17 @@
           <w:ilvl w:val="0"/>
           <w:numId w:val="3"/>
         </w:numPr>
-        <w:spacing w:before="100" w:beforeAutospacing="1" w:after="100" w:afterAutospacing="1"/>
-        <w:rPr>
-          <w:rFonts w:ascii="Times New Roman" w:eastAsia="Times New Roman" w:hAnsi="Times New Roman" w:cs="Times New Roman"/>
-          <w:kern w:val="0"/>
-          <w:lang w:eastAsia="es-ES_tradnl"/>
-          <w14:ligatures w14:val="none"/>
-        </w:rPr>
-      </w:pPr>
-      <w:r>
-        <w:rPr>
-          <w:rFonts w:ascii="Times New Roman" w:eastAsia="Times New Roman" w:hAnsi="Times New Roman" w:cs="Times New Roman"/>
+        <w:spacing w:before="100" w:beforeAutospacing="1" w:after="100" w:afterAutospacing="1" w:line="276" w:lineRule="auto"/>
+        <w:rPr>
+          <w:rFonts w:eastAsia="Times New Roman" w:cs="Times New Roman"/>
+          <w:kern w:val="0"/>
+          <w:lang w:eastAsia="es-ES_tradnl"/>
+          <w14:ligatures w14:val="none"/>
+        </w:rPr>
+      </w:pPr>
+      <w:r>
+        <w:rPr>
+          <w:rFonts w:eastAsia="Times New Roman" w:cs="Times New Roman"/>
           <w:b/>
           <w:bCs/>
           <w:kern w:val="0"/>
@@ -2474,17 +2394,17 @@
           <w:ilvl w:val="1"/>
           <w:numId w:val="3"/>
         </w:numPr>
-        <w:spacing w:before="100" w:beforeAutospacing="1" w:after="100" w:afterAutospacing="1"/>
-        <w:rPr>
-          <w:rFonts w:ascii="Times New Roman" w:eastAsia="Times New Roman" w:hAnsi="Times New Roman" w:cs="Times New Roman"/>
-          <w:kern w:val="0"/>
-          <w:lang w:eastAsia="es-ES_tradnl"/>
-          <w14:ligatures w14:val="none"/>
-        </w:rPr>
-      </w:pPr>
-      <w:r>
-        <w:rPr>
-          <w:rFonts w:ascii="Times New Roman" w:eastAsia="Times New Roman" w:hAnsi="Times New Roman" w:cs="Times New Roman"/>
+        <w:spacing w:before="100" w:beforeAutospacing="1" w:after="100" w:afterAutospacing="1" w:line="276" w:lineRule="auto"/>
+        <w:rPr>
+          <w:rFonts w:eastAsia="Times New Roman" w:cs="Times New Roman"/>
+          <w:kern w:val="0"/>
+          <w:lang w:eastAsia="es-ES_tradnl"/>
+          <w14:ligatures w14:val="none"/>
+        </w:rPr>
+      </w:pPr>
+      <w:r>
+        <w:rPr>
+          <w:rFonts w:eastAsia="Times New Roman" w:cs="Times New Roman"/>
           <w:kern w:val="0"/>
           <w:lang w:eastAsia="es-ES_tradnl"/>
           <w14:ligatures w14:val="none"/>
@@ -2498,17 +2418,17 @@
           <w:ilvl w:val="1"/>
           <w:numId w:val="3"/>
         </w:numPr>
-        <w:spacing w:before="100" w:beforeAutospacing="1" w:after="100" w:afterAutospacing="1"/>
-        <w:rPr>
-          <w:rFonts w:ascii="Times New Roman" w:eastAsia="Times New Roman" w:hAnsi="Times New Roman" w:cs="Times New Roman"/>
-          <w:kern w:val="0"/>
-          <w:lang w:eastAsia="es-ES_tradnl"/>
-          <w14:ligatures w14:val="none"/>
-        </w:rPr>
-      </w:pPr>
-      <w:r>
-        <w:rPr>
-          <w:rFonts w:ascii="Times New Roman" w:eastAsia="Times New Roman" w:hAnsi="Times New Roman" w:cs="Times New Roman"/>
+        <w:spacing w:before="100" w:beforeAutospacing="1" w:after="100" w:afterAutospacing="1" w:line="276" w:lineRule="auto"/>
+        <w:rPr>
+          <w:rFonts w:eastAsia="Times New Roman" w:cs="Times New Roman"/>
+          <w:kern w:val="0"/>
+          <w:lang w:eastAsia="es-ES_tradnl"/>
+          <w14:ligatures w14:val="none"/>
+        </w:rPr>
+      </w:pPr>
+      <w:r>
+        <w:rPr>
+          <w:rFonts w:eastAsia="Times New Roman" w:cs="Times New Roman"/>
           <w:i/>
           <w:iCs/>
           <w:kern w:val="0"/>
@@ -2519,7 +2439,7 @@
       </w:r>
       <w:r>
         <w:rPr>
-          <w:rFonts w:ascii="Times New Roman" w:eastAsia="Times New Roman" w:hAnsi="Times New Roman" w:cs="Times New Roman"/>
+          <w:rFonts w:eastAsia="Times New Roman" w:cs="Times New Roman"/>
           <w:kern w:val="0"/>
           <w:lang w:eastAsia="es-ES_tradnl"/>
           <w14:ligatures w14:val="none"/>
@@ -2529,7 +2449,7 @@
       <w:proofErr w:type="spellStart"/>
       <w:r>
         <w:rPr>
-          <w:rFonts w:ascii="Times New Roman" w:eastAsia="Times New Roman" w:hAnsi="Times New Roman" w:cs="Times New Roman"/>
+          <w:rFonts w:eastAsia="Times New Roman" w:cs="Times New Roman"/>
           <w:kern w:val="0"/>
           <w:lang w:eastAsia="es-ES_tradnl"/>
           <w14:ligatures w14:val="none"/>
@@ -2539,7 +2459,7 @@
       <w:proofErr w:type="spellEnd"/>
       <w:r>
         <w:rPr>
-          <w:rFonts w:ascii="Times New Roman" w:eastAsia="Times New Roman" w:hAnsi="Times New Roman" w:cs="Times New Roman"/>
+          <w:rFonts w:eastAsia="Times New Roman" w:cs="Times New Roman"/>
           <w:kern w:val="0"/>
           <w:lang w:eastAsia="es-ES_tradnl"/>
           <w14:ligatures w14:val="none"/>
@@ -2553,35 +2473,17 @@
           <w:ilvl w:val="1"/>
           <w:numId w:val="3"/>
         </w:numPr>
-        <w:spacing w:before="100" w:beforeAutospacing="1" w:after="100" w:afterAutospacing="1"/>
-        <w:rPr>
-          <w:rFonts w:ascii="Times New Roman" w:eastAsia="Times New Roman" w:hAnsi="Times New Roman" w:cs="Times New Roman"/>
-          <w:kern w:val="0"/>
-          <w:lang w:eastAsia="es-ES_tradnl"/>
-          <w14:ligatures w14:val="none"/>
-        </w:rPr>
-      </w:pPr>
-      <w:r>
-        <w:rPr>
-          <w:rFonts w:ascii="Apple Color Emoji" w:eastAsia="Times New Roman" w:hAnsi="Apple Color Emoji" w:cs="Apple Color Emoji"/>
-          <w:kern w:val="0"/>
-          <w:lang w:eastAsia="es-ES_tradnl"/>
-          <w14:ligatures w14:val="none"/>
-        </w:rPr>
-        <w:t>✅</w:t>
-      </w:r>
-      <w:r>
-        <w:rPr>
-          <w:rFonts w:ascii="Times New Roman" w:eastAsia="Times New Roman" w:hAnsi="Times New Roman" w:cs="Times New Roman"/>
-          <w:kern w:val="0"/>
-          <w:lang w:eastAsia="es-ES_tradnl"/>
-          <w14:ligatures w14:val="none"/>
-        </w:rPr>
-        <w:t xml:space="preserve"> </w:t>
-      </w:r>
-      <w:r>
-        <w:rPr>
-          <w:rFonts w:ascii="Times New Roman" w:eastAsia="Times New Roman" w:hAnsi="Times New Roman" w:cs="Times New Roman"/>
+        <w:spacing w:before="100" w:beforeAutospacing="1" w:after="100" w:afterAutospacing="1" w:line="276" w:lineRule="auto"/>
+        <w:rPr>
+          <w:rFonts w:eastAsia="Times New Roman" w:cs="Times New Roman"/>
+          <w:kern w:val="0"/>
+          <w:lang w:eastAsia="es-ES_tradnl"/>
+          <w14:ligatures w14:val="none"/>
+        </w:rPr>
+      </w:pPr>
+      <w:r>
+        <w:rPr>
+          <w:rFonts w:eastAsia="Times New Roman" w:cs="Times New Roman"/>
           <w:i/>
           <w:iCs/>
           <w:kern w:val="0"/>
@@ -2592,7 +2494,7 @@
       </w:r>
       <w:r>
         <w:rPr>
-          <w:rFonts w:ascii="Times New Roman" w:eastAsia="Times New Roman" w:hAnsi="Times New Roman" w:cs="Times New Roman"/>
+          <w:rFonts w:eastAsia="Times New Roman" w:cs="Times New Roman"/>
           <w:kern w:val="0"/>
           <w:lang w:eastAsia="es-ES_tradnl"/>
           <w14:ligatures w14:val="none"/>
@@ -2602,38 +2504,34 @@
     </w:p>
     <w:p>
       <w:pPr>
-        <w:spacing w:before="100" w:beforeAutospacing="1" w:after="100" w:afterAutospacing="1"/>
-        <w:rPr>
-          <w:rFonts w:ascii="Times New Roman" w:eastAsia="Times New Roman" w:hAnsi="Times New Roman" w:cs="Times New Roman"/>
-          <w:kern w:val="0"/>
-          <w:lang w:eastAsia="es-ES_tradnl"/>
-          <w14:ligatures w14:val="none"/>
-        </w:rPr>
-      </w:pPr>
-    </w:p>
-    <w:p>
-      <w:pPr>
-        <w:spacing w:before="100" w:beforeAutospacing="1" w:after="100" w:afterAutospacing="1"/>
+        <w:spacing w:before="100" w:beforeAutospacing="1" w:after="100" w:afterAutospacing="1" w:line="276" w:lineRule="auto"/>
+        <w:rPr>
+          <w:rFonts w:eastAsia="Times New Roman" w:cs="Times New Roman"/>
+          <w:kern w:val="0"/>
+          <w:lang w:eastAsia="es-ES_tradnl"/>
+          <w14:ligatures w14:val="none"/>
+        </w:rPr>
+      </w:pPr>
+    </w:p>
+    <w:p>
+      <w:pPr>
+        <w:spacing w:before="100" w:beforeAutospacing="1" w:after="100" w:afterAutospacing="1" w:line="276" w:lineRule="auto"/>
         <w:outlineLvl w:val="1"/>
         <w:rPr>
-          <w:rFonts w:ascii="Times New Roman" w:eastAsia="Times New Roman" w:hAnsi="Times New Roman" w:cs="Times New Roman"/>
+          <w:rFonts w:eastAsia="Times New Roman" w:cs="Times New Roman"/>
           <w:b/>
           <w:bCs/>
           <w:kern w:val="0"/>
-          <w:sz w:val="36"/>
-          <w:szCs w:val="36"/>
-          <w:lang w:eastAsia="es-ES_tradnl"/>
-          <w14:ligatures w14:val="none"/>
-        </w:rPr>
-      </w:pPr>
-      <w:r>
-        <w:rPr>
-          <w:rFonts w:ascii="Times New Roman" w:eastAsia="Times New Roman" w:hAnsi="Times New Roman" w:cs="Times New Roman"/>
+          <w:lang w:eastAsia="es-ES_tradnl"/>
+          <w14:ligatures w14:val="none"/>
+        </w:rPr>
+      </w:pPr>
+      <w:r>
+        <w:rPr>
+          <w:rFonts w:eastAsia="Times New Roman" w:cs="Times New Roman"/>
           <w:b/>
           <w:bCs/>
           <w:kern w:val="0"/>
-          <w:sz w:val="36"/>
-          <w:szCs w:val="36"/>
           <w:lang w:eastAsia="es-ES_tradnl"/>
           <w14:ligatures w14:val="none"/>
         </w:rPr>
@@ -2646,17 +2544,17 @@
           <w:ilvl w:val="0"/>
           <w:numId w:val="4"/>
         </w:numPr>
-        <w:spacing w:before="100" w:beforeAutospacing="1" w:after="100" w:afterAutospacing="1"/>
-        <w:rPr>
-          <w:rFonts w:ascii="Times New Roman" w:eastAsia="Times New Roman" w:hAnsi="Times New Roman" w:cs="Times New Roman"/>
-          <w:kern w:val="0"/>
-          <w:lang w:eastAsia="es-ES_tradnl"/>
-          <w14:ligatures w14:val="none"/>
-        </w:rPr>
-      </w:pPr>
-      <w:r>
-        <w:rPr>
-          <w:rFonts w:ascii="Times New Roman" w:eastAsia="Times New Roman" w:hAnsi="Times New Roman" w:cs="Times New Roman"/>
+        <w:spacing w:before="100" w:beforeAutospacing="1" w:after="100" w:afterAutospacing="1" w:line="276" w:lineRule="auto"/>
+        <w:rPr>
+          <w:rFonts w:eastAsia="Times New Roman" w:cs="Times New Roman"/>
+          <w:kern w:val="0"/>
+          <w:lang w:eastAsia="es-ES_tradnl"/>
+          <w14:ligatures w14:val="none"/>
+        </w:rPr>
+      </w:pPr>
+      <w:r>
+        <w:rPr>
+          <w:rFonts w:eastAsia="Times New Roman" w:cs="Times New Roman"/>
           <w:kern w:val="0"/>
           <w:lang w:eastAsia="es-ES_tradnl"/>
           <w14:ligatures w14:val="none"/>
@@ -2670,28 +2568,29 @@
           <w:ilvl w:val="0"/>
           <w:numId w:val="4"/>
         </w:numPr>
-        <w:spacing w:before="100" w:beforeAutospacing="1" w:after="100" w:afterAutospacing="1"/>
-        <w:rPr>
-          <w:rFonts w:ascii="Times New Roman" w:eastAsia="Times New Roman" w:hAnsi="Times New Roman" w:cs="Times New Roman"/>
-          <w:kern w:val="0"/>
-          <w:lang w:eastAsia="es-ES_tradnl"/>
-          <w14:ligatures w14:val="none"/>
-        </w:rPr>
-      </w:pPr>
-      <w:proofErr w:type="spellStart"/>
-      <w:r>
-        <w:rPr>
-          <w:rFonts w:ascii="Times New Roman" w:eastAsia="Times New Roman" w:hAnsi="Times New Roman" w:cs="Times New Roman"/>
-          <w:kern w:val="0"/>
-          <w:lang w:eastAsia="es-ES_tradnl"/>
-          <w14:ligatures w14:val="none"/>
-        </w:rPr>
+        <w:spacing w:before="100" w:beforeAutospacing="1" w:after="100" w:afterAutospacing="1" w:line="276" w:lineRule="auto"/>
+        <w:rPr>
+          <w:rFonts w:eastAsia="Times New Roman" w:cs="Times New Roman"/>
+          <w:kern w:val="0"/>
+          <w:lang w:eastAsia="es-ES_tradnl"/>
+          <w14:ligatures w14:val="none"/>
+        </w:rPr>
+      </w:pPr>
+      <w:proofErr w:type="spellStart"/>
+      <w:r>
+        <w:rPr>
+          <w:rFonts w:eastAsia="Times New Roman" w:cs="Times New Roman"/>
+          <w:kern w:val="0"/>
+          <w:lang w:eastAsia="es-ES_tradnl"/>
+          <w14:ligatures w14:val="none"/>
+        </w:rPr>
+        <w:lastRenderedPageBreak/>
         <w:t>Backend</w:t>
       </w:r>
       <w:proofErr w:type="spellEnd"/>
       <w:r>
         <w:rPr>
-          <w:rFonts w:ascii="Times New Roman" w:eastAsia="Times New Roman" w:hAnsi="Times New Roman" w:cs="Times New Roman"/>
+          <w:rFonts w:eastAsia="Times New Roman" w:cs="Times New Roman"/>
           <w:kern w:val="0"/>
           <w:lang w:eastAsia="es-ES_tradnl"/>
           <w14:ligatures w14:val="none"/>
@@ -2701,7 +2600,7 @@
       <w:proofErr w:type="spellStart"/>
       <w:r>
         <w:rPr>
-          <w:rFonts w:ascii="Times New Roman" w:eastAsia="Times New Roman" w:hAnsi="Times New Roman" w:cs="Times New Roman"/>
+          <w:rFonts w:eastAsia="Times New Roman" w:cs="Times New Roman"/>
           <w:kern w:val="0"/>
           <w:lang w:eastAsia="es-ES_tradnl"/>
           <w14:ligatures w14:val="none"/>
@@ -2711,7 +2610,7 @@
       <w:proofErr w:type="spellEnd"/>
       <w:r>
         <w:rPr>
-          <w:rFonts w:ascii="Times New Roman" w:eastAsia="Times New Roman" w:hAnsi="Times New Roman" w:cs="Times New Roman"/>
+          <w:rFonts w:eastAsia="Times New Roman" w:cs="Times New Roman"/>
           <w:kern w:val="0"/>
           <w:lang w:eastAsia="es-ES_tradnl"/>
           <w14:ligatures w14:val="none"/>
@@ -2725,21 +2624,19 @@
           <w:ilvl w:val="1"/>
           <w:numId w:val="4"/>
         </w:numPr>
-        <w:spacing w:before="100" w:beforeAutospacing="1" w:after="100" w:afterAutospacing="1"/>
-        <w:rPr>
-          <w:rFonts w:ascii="Times New Roman" w:eastAsia="Times New Roman" w:hAnsi="Times New Roman" w:cs="Times New Roman"/>
-          <w:kern w:val="0"/>
-          <w:lang w:eastAsia="es-ES_tradnl"/>
-          <w14:ligatures w14:val="none"/>
-        </w:rPr>
-      </w:pPr>
-      <w:proofErr w:type="spellStart"/>
-      <w:r>
-        <w:rPr>
-          <w:rFonts w:ascii="Courier New" w:eastAsia="Times New Roman" w:hAnsi="Courier New" w:cs="Courier New"/>
-          <w:kern w:val="0"/>
-          <w:sz w:val="20"/>
-          <w:szCs w:val="20"/>
+        <w:spacing w:before="100" w:beforeAutospacing="1" w:after="100" w:afterAutospacing="1" w:line="276" w:lineRule="auto"/>
+        <w:rPr>
+          <w:rFonts w:eastAsia="Times New Roman" w:cs="Times New Roman"/>
+          <w:kern w:val="0"/>
+          <w:lang w:eastAsia="es-ES_tradnl"/>
+          <w14:ligatures w14:val="none"/>
+        </w:rPr>
+      </w:pPr>
+      <w:proofErr w:type="spellStart"/>
+      <w:r>
+        <w:rPr>
+          <w:rFonts w:eastAsia="Times New Roman" w:cs="Courier New"/>
+          <w:kern w:val="0"/>
           <w:lang w:eastAsia="es-ES_tradnl"/>
           <w14:ligatures w14:val="none"/>
         </w:rPr>
@@ -2753,21 +2650,19 @@
           <w:ilvl w:val="1"/>
           <w:numId w:val="4"/>
         </w:numPr>
-        <w:spacing w:before="100" w:beforeAutospacing="1" w:after="100" w:afterAutospacing="1"/>
-        <w:rPr>
-          <w:rFonts w:ascii="Times New Roman" w:eastAsia="Times New Roman" w:hAnsi="Times New Roman" w:cs="Times New Roman"/>
-          <w:kern w:val="0"/>
-          <w:lang w:eastAsia="es-ES_tradnl"/>
-          <w14:ligatures w14:val="none"/>
-        </w:rPr>
-      </w:pPr>
-      <w:proofErr w:type="spellStart"/>
-      <w:r>
-        <w:rPr>
-          <w:rFonts w:ascii="Courier New" w:eastAsia="Times New Roman" w:hAnsi="Courier New" w:cs="Courier New"/>
-          <w:kern w:val="0"/>
-          <w:sz w:val="20"/>
-          <w:szCs w:val="20"/>
+        <w:spacing w:before="100" w:beforeAutospacing="1" w:after="100" w:afterAutospacing="1" w:line="276" w:lineRule="auto"/>
+        <w:rPr>
+          <w:rFonts w:eastAsia="Times New Roman" w:cs="Times New Roman"/>
+          <w:kern w:val="0"/>
+          <w:lang w:eastAsia="es-ES_tradnl"/>
+          <w14:ligatures w14:val="none"/>
+        </w:rPr>
+      </w:pPr>
+      <w:proofErr w:type="spellStart"/>
+      <w:r>
+        <w:rPr>
+          <w:rFonts w:eastAsia="Times New Roman" w:cs="Courier New"/>
+          <w:kern w:val="0"/>
           <w:lang w:eastAsia="es-ES_tradnl"/>
           <w14:ligatures w14:val="none"/>
         </w:rPr>
@@ -2781,21 +2676,19 @@
           <w:ilvl w:val="1"/>
           <w:numId w:val="4"/>
         </w:numPr>
-        <w:spacing w:before="100" w:beforeAutospacing="1" w:after="100" w:afterAutospacing="1"/>
-        <w:rPr>
-          <w:rFonts w:ascii="Times New Roman" w:eastAsia="Times New Roman" w:hAnsi="Times New Roman" w:cs="Times New Roman"/>
-          <w:kern w:val="0"/>
-          <w:lang w:eastAsia="es-ES_tradnl"/>
-          <w14:ligatures w14:val="none"/>
-        </w:rPr>
-      </w:pPr>
-      <w:proofErr w:type="spellStart"/>
-      <w:r>
-        <w:rPr>
-          <w:rFonts w:ascii="Courier New" w:eastAsia="Times New Roman" w:hAnsi="Courier New" w:cs="Courier New"/>
-          <w:kern w:val="0"/>
-          <w:sz w:val="20"/>
-          <w:szCs w:val="20"/>
+        <w:spacing w:before="100" w:beforeAutospacing="1" w:after="100" w:afterAutospacing="1" w:line="276" w:lineRule="auto"/>
+        <w:rPr>
+          <w:rFonts w:eastAsia="Times New Roman" w:cs="Times New Roman"/>
+          <w:kern w:val="0"/>
+          <w:lang w:eastAsia="es-ES_tradnl"/>
+          <w14:ligatures w14:val="none"/>
+        </w:rPr>
+      </w:pPr>
+      <w:proofErr w:type="spellStart"/>
+      <w:r>
+        <w:rPr>
+          <w:rFonts w:eastAsia="Times New Roman" w:cs="Courier New"/>
+          <w:kern w:val="0"/>
           <w:lang w:eastAsia="es-ES_tradnl"/>
           <w14:ligatures w14:val="none"/>
         </w:rPr>
@@ -2809,17 +2702,17 @@
           <w:ilvl w:val="0"/>
           <w:numId w:val="4"/>
         </w:numPr>
-        <w:spacing w:before="100" w:beforeAutospacing="1" w:after="100" w:afterAutospacing="1"/>
-        <w:rPr>
-          <w:rFonts w:ascii="Times New Roman" w:eastAsia="Times New Roman" w:hAnsi="Times New Roman" w:cs="Times New Roman"/>
-          <w:kern w:val="0"/>
-          <w:lang w:eastAsia="es-ES_tradnl"/>
-          <w14:ligatures w14:val="none"/>
-        </w:rPr>
-      </w:pPr>
-      <w:r>
-        <w:rPr>
-          <w:rFonts w:ascii="Times New Roman" w:eastAsia="Times New Roman" w:hAnsi="Times New Roman" w:cs="Times New Roman"/>
+        <w:spacing w:before="100" w:beforeAutospacing="1" w:after="100" w:afterAutospacing="1" w:line="276" w:lineRule="auto"/>
+        <w:rPr>
+          <w:rFonts w:eastAsia="Times New Roman" w:cs="Times New Roman"/>
+          <w:kern w:val="0"/>
+          <w:lang w:eastAsia="es-ES_tradnl"/>
+          <w14:ligatures w14:val="none"/>
+        </w:rPr>
+      </w:pPr>
+      <w:r>
+        <w:rPr>
+          <w:rFonts w:eastAsia="Times New Roman" w:cs="Times New Roman"/>
           <w:kern w:val="0"/>
           <w:lang w:eastAsia="es-ES_tradnl"/>
           <w14:ligatures w14:val="none"/>
@@ -2830,10 +2723,8 @@
       <w:proofErr w:type="gramStart"/>
       <w:r>
         <w:rPr>
-          <w:rFonts w:ascii="Courier New" w:eastAsia="Times New Roman" w:hAnsi="Courier New" w:cs="Courier New"/>
-          <w:kern w:val="0"/>
-          <w:sz w:val="20"/>
-          <w:szCs w:val="20"/>
+          <w:rFonts w:eastAsia="Times New Roman" w:cs="Courier New"/>
+          <w:kern w:val="0"/>
           <w:lang w:eastAsia="es-ES_tradnl"/>
           <w14:ligatures w14:val="none"/>
         </w:rPr>
@@ -2843,7 +2734,7 @@
       <w:proofErr w:type="gramEnd"/>
       <w:r>
         <w:rPr>
-          <w:rFonts w:ascii="Times New Roman" w:eastAsia="Times New Roman" w:hAnsi="Times New Roman" w:cs="Times New Roman"/>
+          <w:rFonts w:eastAsia="Times New Roman" w:cs="Times New Roman"/>
           <w:kern w:val="0"/>
           <w:lang w:eastAsia="es-ES_tradnl"/>
           <w14:ligatures w14:val="none"/>
@@ -2857,17 +2748,17 @@
           <w:ilvl w:val="0"/>
           <w:numId w:val="4"/>
         </w:numPr>
-        <w:spacing w:before="100" w:beforeAutospacing="1" w:after="100" w:afterAutospacing="1"/>
-        <w:rPr>
-          <w:rFonts w:ascii="Times New Roman" w:eastAsia="Times New Roman" w:hAnsi="Times New Roman" w:cs="Times New Roman"/>
-          <w:kern w:val="0"/>
-          <w:lang w:eastAsia="es-ES_tradnl"/>
-          <w14:ligatures w14:val="none"/>
-        </w:rPr>
-      </w:pPr>
-      <w:r>
-        <w:rPr>
-          <w:rFonts w:ascii="Times New Roman" w:eastAsia="Times New Roman" w:hAnsi="Times New Roman" w:cs="Times New Roman"/>
+        <w:spacing w:before="100" w:beforeAutospacing="1" w:after="100" w:afterAutospacing="1" w:line="276" w:lineRule="auto"/>
+        <w:rPr>
+          <w:rFonts w:eastAsia="Times New Roman" w:cs="Times New Roman"/>
+          <w:kern w:val="0"/>
+          <w:lang w:eastAsia="es-ES_tradnl"/>
+          <w14:ligatures w14:val="none"/>
+        </w:rPr>
+      </w:pPr>
+      <w:r>
+        <w:rPr>
+          <w:rFonts w:eastAsia="Times New Roman" w:cs="Times New Roman"/>
           <w:kern w:val="0"/>
           <w:lang w:eastAsia="es-ES_tradnl"/>
           <w14:ligatures w14:val="none"/>
@@ -3997,7 +3888,6 @@
   <w:style w:type="character" w:default="1" w:styleId="Fuentedeprrafopredeter">
     <w:name w:val="Default Paragraph Font"/>
     <w:uiPriority w:val="1"/>
-    <w:semiHidden/>
     <w:unhideWhenUsed/>
   </w:style>
   <w:style w:type="table" w:default="1" w:styleId="Tablanormal">

</xml_diff>